<commit_message>
04_nj: Added section to install and run MAFFT locally
</commit_message>
<xml_diff>
--- a/04_njtrees/exercises/trees_exercises.docx
+++ b/04_njtrees/exercises/trees_exercises.docx
@@ -1,6 +1,6 @@
 
 <file path=word/document.xml><?xml version="1.0" encoding="utf-8"?>
-<w:document xmlns:wpc="http://schemas.microsoft.com/office/word/2010/wordprocessingCanvas" xmlns:cx="http://schemas.microsoft.com/office/drawing/2014/chartex" xmlns:cx1="http://schemas.microsoft.com/office/drawing/2015/9/8/chartex" xmlns:cx2="http://schemas.microsoft.com/office/drawing/2015/10/21/chartex" xmlns:cx3="http://schemas.microsoft.com/office/drawing/2016/5/9/chartex" xmlns:cx4="http://schemas.microsoft.com/office/drawing/2016/5/10/chartex" xmlns:cx5="http://schemas.microsoft.com/office/drawing/2016/5/11/chartex" xmlns:cx6="http://schemas.microsoft.com/office/drawing/2016/5/12/chartex" xmlns:cx7="http://schemas.microsoft.com/office/drawing/2016/5/13/chartex" xmlns:cx8="http://schemas.microsoft.com/office/drawing/2016/5/14/chartex" xmlns:mc="http://schemas.openxmlformats.org/markup-compatibility/2006" xmlns:aink="http://schemas.microsoft.com/office/drawing/2016/ink" xmlns:am3d="http://schemas.microsoft.com/office/drawing/2017/model3d" xmlns:o="urn:schemas-microsoft-com:office:office" xmlns:oel="http://schemas.microsoft.com/office/2019/extlst" xmlns:r="http://schemas.openxmlformats.org/officeDocument/2006/relationships" xmlns:m="http://schemas.openxmlformats.org/officeDocument/2006/math" xmlns:v="urn:schemas-microsoft-com:vml" xmlns:wp14="http://schemas.microsoft.com/office/word/2010/wordprocessingDrawing" xmlns:wp="http://schemas.openxmlformats.org/drawingml/2006/wordprocessingDrawing" xmlns:w10="urn:schemas-microsoft-com:office:word" xmlns:w="http://schemas.openxmlformats.org/wordprocessingml/2006/main" xmlns:w14="http://schemas.microsoft.com/office/word/2010/wordml" xmlns:w15="http://schemas.microsoft.com/office/word/2012/wordml" xmlns:w16cex="http://schemas.microsoft.com/office/word/2018/wordml/cex" xmlns:w16cid="http://schemas.microsoft.com/office/word/2016/wordml/cid" xmlns:w16="http://schemas.microsoft.com/office/word/2018/wordml" xmlns:w16du="http://schemas.microsoft.com/office/word/2023/wordml/word16du" xmlns:w16sdtdh="http://schemas.microsoft.com/office/word/2020/wordml/sdtdatahash" xmlns:w16se="http://schemas.microsoft.com/office/word/2015/wordml/symex" xmlns:wpg="http://schemas.microsoft.com/office/word/2010/wordprocessingGroup" xmlns:wpi="http://schemas.microsoft.com/office/word/2010/wordprocessingInk" xmlns:wne="http://schemas.microsoft.com/office/word/2006/wordml" xmlns:wps="http://schemas.microsoft.com/office/word/2010/wordprocessingShape" mc:Ignorable="w14 w15 w16se w16cid w16 w16cex w16sdtdh wp14">
+<w:document xmlns:wpc="http://schemas.microsoft.com/office/word/2010/wordprocessingCanvas" xmlns:cx="http://schemas.microsoft.com/office/drawing/2014/chartex" xmlns:cx1="http://schemas.microsoft.com/office/drawing/2015/9/8/chartex" xmlns:cx2="http://schemas.microsoft.com/office/drawing/2015/10/21/chartex" xmlns:cx3="http://schemas.microsoft.com/office/drawing/2016/5/9/chartex" xmlns:cx4="http://schemas.microsoft.com/office/drawing/2016/5/10/chartex" xmlns:cx5="http://schemas.microsoft.com/office/drawing/2016/5/11/chartex" xmlns:cx6="http://schemas.microsoft.com/office/drawing/2016/5/12/chartex" xmlns:cx7="http://schemas.microsoft.com/office/drawing/2016/5/13/chartex" xmlns:cx8="http://schemas.microsoft.com/office/drawing/2016/5/14/chartex" xmlns:mc="http://schemas.openxmlformats.org/markup-compatibility/2006" xmlns:aink="http://schemas.microsoft.com/office/drawing/2016/ink" xmlns:am3d="http://schemas.microsoft.com/office/drawing/2017/model3d" xmlns:o="urn:schemas-microsoft-com:office:office" xmlns:oel="http://schemas.microsoft.com/office/2019/extlst" xmlns:r="http://schemas.openxmlformats.org/officeDocument/2006/relationships" xmlns:m="http://schemas.openxmlformats.org/officeDocument/2006/math" xmlns:v="urn:schemas-microsoft-com:vml" xmlns:wp14="http://schemas.microsoft.com/office/word/2010/wordprocessingDrawing" xmlns:wp="http://schemas.openxmlformats.org/drawingml/2006/wordprocessingDrawing" xmlns:w10="urn:schemas-microsoft-com:office:word" xmlns:w="http://schemas.openxmlformats.org/wordprocessingml/2006/main" xmlns:w14="http://schemas.microsoft.com/office/word/2010/wordml" xmlns:w15="http://schemas.microsoft.com/office/word/2012/wordml" xmlns:w16cex="http://schemas.microsoft.com/office/word/2018/wordml/cex" xmlns:w16cid="http://schemas.microsoft.com/office/word/2016/wordml/cid" xmlns:w16="http://schemas.microsoft.com/office/word/2018/wordml" xmlns:w16sdtdh="http://schemas.microsoft.com/office/word/2020/wordml/sdtdatahash" xmlns:w16se="http://schemas.microsoft.com/office/word/2015/wordml/symex" xmlns:wpg="http://schemas.microsoft.com/office/word/2010/wordprocessingGroup" xmlns:wpi="http://schemas.microsoft.com/office/word/2010/wordprocessingInk" xmlns:wne="http://schemas.microsoft.com/office/word/2006/wordml" xmlns:wps="http://schemas.microsoft.com/office/word/2010/wordprocessingShape" mc:Ignorable="w14 w15 w16se w16cid w16 w16cex w16sdtdh wp14">
   <w:background w:color="FFFFFF"/>
   <w:body>
     <w:p>
@@ -5220,6 +5220,76 @@
           <w:lang w:val="en-US"/>
         </w:rPr>
       </w:pPr>
+      <w:r>
+        <w:rPr>
+          <w:sz w:val="20"/>
+          <w:lang w:val="en-US"/>
+        </w:rPr>
+        <w:t xml:space="preserve">(In case the </w:t>
+      </w:r>
+      <w:r>
+        <w:rPr>
+          <w:sz w:val="20"/>
+          <w:lang w:val="en-US"/>
+        </w:rPr>
+        <w:t xml:space="preserve">alignment with the </w:t>
+      </w:r>
+      <w:r>
+        <w:rPr>
+          <w:i/>
+          <w:iCs/>
+          <w:sz w:val="20"/>
+          <w:lang w:val="en-US"/>
+        </w:rPr>
+        <w:t>MAFFT</w:t>
+      </w:r>
+      <w:r>
+        <w:rPr>
+          <w:sz w:val="20"/>
+          <w:lang w:val="en-US"/>
+        </w:rPr>
+        <w:t xml:space="preserve"> </w:t>
+      </w:r>
+      <w:r>
+        <w:rPr>
+          <w:i/>
+          <w:iCs/>
+          <w:sz w:val="20"/>
+          <w:lang w:val="en-US"/>
+        </w:rPr>
+        <w:t>web server</w:t>
+      </w:r>
+      <w:r>
+        <w:rPr>
+          <w:sz w:val="20"/>
+          <w:lang w:val="en-US"/>
+        </w:rPr>
+        <w:t xml:space="preserve"> is not working, follow the instructions on page 8: “Running MAFFT </w:t>
+      </w:r>
+      <w:r>
+        <w:rPr>
+          <w:sz w:val="20"/>
+          <w:lang w:val="en-US"/>
+        </w:rPr>
+        <w:t xml:space="preserve">alignment </w:t>
+      </w:r>
+      <w:r>
+        <w:rPr>
+          <w:sz w:val="20"/>
+          <w:lang w:val="en-US"/>
+        </w:rPr>
+        <w:t>locally”.)</w:t>
+      </w:r>
+    </w:p>
+    <w:p>
+      <w:pPr>
+        <w:pStyle w:val="Normal1"/>
+        <w:jc w:val="both"/>
+        <w:rPr>
+          <w:sz w:val="20"/>
+          <w:lang w:val="en-US"/>
+        </w:rPr>
+      </w:pPr>
     </w:p>
     <w:p>
       <w:pPr>
@@ -6230,18 +6300,19 @@
       <w:pPr>
         <w:jc w:val="both"/>
         <w:rPr>
-          <w:sz w:val="20"/>
-          <w:szCs w:val="20"/>
-          <w:lang w:val="en-US"/>
-        </w:rPr>
-      </w:pPr>
-      <w:r>
-        <w:rPr>
           <w:rFonts w:ascii="Arial" w:hAnsi="Arial" w:cs="Arial"/>
           <w:sz w:val="20"/>
           <w:szCs w:val="20"/>
           <w:lang w:val="en-US"/>
         </w:rPr>
+      </w:pPr>
+      <w:r>
+        <w:rPr>
+          <w:rFonts w:ascii="Arial" w:hAnsi="Arial" w:cs="Arial"/>
+          <w:sz w:val="20"/>
+          <w:szCs w:val="20"/>
+          <w:lang w:val="en-US"/>
+        </w:rPr>
         <w:t xml:space="preserve">Try to repeat exercise 3 by selecting </w:t>
       </w:r>
       <w:r>
@@ -6423,14 +6494,1026 @@
         </w:rPr>
         <w:t>;-)</w:t>
       </w:r>
+      <w:r>
+        <w:rPr>
+          <w:rFonts w:ascii="Arial" w:hAnsi="Arial" w:cs="Arial"/>
+          <w:sz w:val="20"/>
+          <w:szCs w:val="20"/>
+          <w:lang w:val="en-US"/>
+        </w:rPr>
+        <w:t>)</w:t>
+      </w:r>
+    </w:p>
+    <w:p>
+      <w:pPr>
+        <w:rPr>
+          <w:rFonts w:ascii="Arial" w:hAnsi="Arial" w:cs="Arial"/>
+          <w:sz w:val="20"/>
+          <w:szCs w:val="20"/>
+          <w:lang w:val="en-US"/>
+        </w:rPr>
+      </w:pPr>
+      <w:r>
+        <w:rPr>
+          <w:rFonts w:ascii="Arial" w:hAnsi="Arial" w:cs="Arial"/>
+          <w:sz w:val="20"/>
+          <w:szCs w:val="20"/>
+          <w:lang w:val="en-US"/>
+        </w:rPr>
+        <w:br w:type="page"/>
+      </w:r>
+    </w:p>
+    <w:p>
+      <w:pPr>
+        <w:pStyle w:val="Normal1"/>
+        <w:rPr>
+          <w:lang w:val="en-US"/>
+        </w:rPr>
+      </w:pPr>
+      <w:r>
+        <w:rPr>
+          <w:b/>
+          <w:sz w:val="20"/>
+          <w:lang w:val="en-US"/>
+        </w:rPr>
+        <w:lastRenderedPageBreak/>
+        <w:t xml:space="preserve">Exercise 3: Running MAFFT </w:t>
+      </w:r>
+      <w:r>
+        <w:rPr>
+          <w:b/>
+          <w:sz w:val="20"/>
+          <w:lang w:val="en-US"/>
+        </w:rPr>
+        <w:t xml:space="preserve">alignment </w:t>
+      </w:r>
+      <w:r>
+        <w:rPr>
+          <w:b/>
+          <w:sz w:val="20"/>
+          <w:lang w:val="en-US"/>
+        </w:rPr>
+        <w:t>locally</w:t>
+      </w:r>
+    </w:p>
+    <w:p>
+      <w:pPr>
+        <w:pStyle w:val="Normal1"/>
+        <w:rPr>
+          <w:lang w:val="en-US"/>
+        </w:rPr>
+      </w:pPr>
+    </w:p>
+    <w:p>
+      <w:pPr>
+        <w:jc w:val="both"/>
+        <w:rPr>
+          <w:rFonts w:ascii="Arial" w:hAnsi="Arial" w:cs="Arial"/>
+          <w:sz w:val="20"/>
+          <w:szCs w:val="20"/>
+          <w:lang w:val="en-US"/>
+        </w:rPr>
+      </w:pPr>
+      <w:r>
+        <w:rPr>
+          <w:rFonts w:ascii="Arial" w:hAnsi="Arial" w:cs="Arial"/>
+          <w:sz w:val="20"/>
+          <w:szCs w:val="20"/>
+          <w:lang w:val="en-US"/>
+        </w:rPr>
+        <w:t>In case the</w:t>
+      </w:r>
+      <w:r>
+        <w:rPr>
+          <w:rFonts w:ascii="Arial" w:hAnsi="Arial" w:cs="Arial"/>
+          <w:sz w:val="20"/>
+          <w:szCs w:val="20"/>
+          <w:lang w:val="en-US"/>
+        </w:rPr>
+        <w:t xml:space="preserve"> alignment with the</w:t>
+      </w:r>
+      <w:r>
+        <w:rPr>
+          <w:rFonts w:ascii="Arial" w:hAnsi="Arial" w:cs="Arial"/>
+          <w:sz w:val="20"/>
+          <w:szCs w:val="20"/>
+          <w:lang w:val="en-US"/>
+        </w:rPr>
+        <w:t xml:space="preserve"> </w:t>
+      </w:r>
+      <w:r>
+        <w:rPr>
+          <w:rFonts w:ascii="Arial" w:hAnsi="Arial" w:cs="Arial"/>
+          <w:i/>
+          <w:iCs/>
+          <w:sz w:val="20"/>
+          <w:szCs w:val="20"/>
+          <w:lang w:val="en-US"/>
+        </w:rPr>
+        <w:t>MAFFT web server</w:t>
+      </w:r>
+      <w:r>
+        <w:rPr>
+          <w:rFonts w:ascii="Arial" w:hAnsi="Arial" w:cs="Arial"/>
+          <w:sz w:val="20"/>
+          <w:szCs w:val="20"/>
+          <w:lang w:val="en-US"/>
+        </w:rPr>
+        <w:t xml:space="preserve"> is </w:t>
+      </w:r>
+      <w:r>
+        <w:rPr>
+          <w:rFonts w:ascii="Arial" w:hAnsi="Arial" w:cs="Arial"/>
+          <w:sz w:val="20"/>
+          <w:szCs w:val="20"/>
+          <w:lang w:val="en-US"/>
+        </w:rPr>
+        <w:t>not working</w:t>
+      </w:r>
+      <w:r>
+        <w:rPr>
+          <w:rFonts w:ascii="Arial" w:hAnsi="Arial" w:cs="Arial"/>
+          <w:sz w:val="20"/>
+          <w:szCs w:val="20"/>
+          <w:lang w:val="en-US"/>
+        </w:rPr>
+        <w:t xml:space="preserve">, we </w:t>
+      </w:r>
+      <w:r>
+        <w:rPr>
+          <w:rFonts w:ascii="Arial" w:hAnsi="Arial" w:cs="Arial"/>
+          <w:sz w:val="20"/>
+          <w:szCs w:val="20"/>
+          <w:lang w:val="en-US"/>
+        </w:rPr>
+        <w:t>install</w:t>
+      </w:r>
+      <w:r>
+        <w:rPr>
+          <w:rFonts w:ascii="Arial" w:hAnsi="Arial" w:cs="Arial"/>
+          <w:sz w:val="20"/>
+          <w:szCs w:val="20"/>
+          <w:lang w:val="en-US"/>
+        </w:rPr>
+        <w:t xml:space="preserve"> and run</w:t>
+      </w:r>
+      <w:r>
+        <w:rPr>
+          <w:rFonts w:ascii="Arial" w:hAnsi="Arial" w:cs="Arial"/>
+          <w:sz w:val="20"/>
+          <w:szCs w:val="20"/>
+          <w:lang w:val="en-US"/>
+        </w:rPr>
+        <w:t xml:space="preserve"> MAFFT locally. We can install MAFFT easily via Anaconda using the following commands.</w:t>
+      </w:r>
+    </w:p>
+    <w:p>
+      <w:pPr>
+        <w:jc w:val="both"/>
+        <w:rPr>
+          <w:rFonts w:ascii="Arial" w:hAnsi="Arial" w:cs="Arial"/>
+          <w:sz w:val="20"/>
+          <w:szCs w:val="20"/>
+          <w:lang w:val="en-US"/>
+        </w:rPr>
+      </w:pPr>
+    </w:p>
+    <w:p>
+      <w:pPr>
+        <w:jc w:val="both"/>
+        <w:rPr>
+          <w:b/>
+          <w:i/>
+          <w:sz w:val="20"/>
+          <w:lang w:val="en-US"/>
+        </w:rPr>
+      </w:pPr>
+      <w:r>
+        <w:rPr>
+          <w:b/>
+          <w:i/>
+          <w:sz w:val="20"/>
+          <w:lang w:val="en-US"/>
+        </w:rPr>
+        <w:t>1</w:t>
+      </w:r>
+      <w:r>
+        <w:rPr>
+          <w:b/>
+          <w:i/>
+          <w:sz w:val="20"/>
+          <w:lang w:val="en-US"/>
+        </w:rPr>
+        <w:t xml:space="preserve">. </w:t>
+      </w:r>
+      <w:r>
+        <w:rPr>
+          <w:b/>
+          <w:i/>
+          <w:sz w:val="20"/>
+          <w:lang w:val="en-US"/>
+        </w:rPr>
+        <w:t xml:space="preserve">Set up the </w:t>
+      </w:r>
+      <w:proofErr w:type="spellStart"/>
+      <w:r>
+        <w:rPr>
+          <w:b/>
+          <w:i/>
+          <w:sz w:val="20"/>
+          <w:lang w:val="en-US"/>
+        </w:rPr>
+        <w:t>conda</w:t>
+      </w:r>
+      <w:proofErr w:type="spellEnd"/>
+      <w:r>
+        <w:rPr>
+          <w:b/>
+          <w:i/>
+          <w:sz w:val="20"/>
+          <w:lang w:val="en-US"/>
+        </w:rPr>
+        <w:t xml:space="preserve"> environment</w:t>
+      </w:r>
+    </w:p>
+    <w:p>
+      <w:pPr>
+        <w:jc w:val="both"/>
+        <w:rPr>
+          <w:rFonts w:ascii="Arial" w:hAnsi="Arial" w:cs="Arial"/>
+          <w:sz w:val="20"/>
+          <w:szCs w:val="20"/>
+          <w:lang w:val="en-US"/>
+        </w:rPr>
+      </w:pPr>
+    </w:p>
+    <w:p>
+      <w:pPr>
+        <w:jc w:val="both"/>
+        <w:rPr>
+          <w:rFonts w:ascii="Arial" w:hAnsi="Arial" w:cs="Arial"/>
+          <w:sz w:val="20"/>
+          <w:szCs w:val="20"/>
+          <w:lang w:val="en-US"/>
+        </w:rPr>
+      </w:pPr>
+      <w:r>
+        <w:rPr>
+          <w:rFonts w:ascii="Arial" w:hAnsi="Arial" w:cs="Arial"/>
+          <w:sz w:val="20"/>
+          <w:szCs w:val="20"/>
+          <w:lang w:val="en-US"/>
+        </w:rPr>
+        <w:t xml:space="preserve">If you have not previously created your local </w:t>
+      </w:r>
+      <w:proofErr w:type="spellStart"/>
+      <w:r>
+        <w:rPr>
+          <w:rFonts w:ascii="Arial" w:hAnsi="Arial" w:cs="Arial"/>
+          <w:sz w:val="20"/>
+          <w:szCs w:val="20"/>
+          <w:lang w:val="en-US"/>
+        </w:rPr>
+        <w:t>conda</w:t>
+      </w:r>
+      <w:proofErr w:type="spellEnd"/>
+      <w:r>
+        <w:rPr>
+          <w:rFonts w:ascii="Arial" w:hAnsi="Arial" w:cs="Arial"/>
+          <w:sz w:val="20"/>
+          <w:szCs w:val="20"/>
+          <w:lang w:val="en-US"/>
+        </w:rPr>
+        <w:t xml:space="preserve"> environment, you can run:</w:t>
+      </w:r>
+    </w:p>
+    <w:p>
+      <w:pPr>
+        <w:jc w:val="both"/>
+        <w:rPr>
+          <w:rFonts w:ascii="Arial" w:hAnsi="Arial" w:cs="Arial"/>
+          <w:sz w:val="20"/>
+          <w:szCs w:val="20"/>
+          <w:lang w:val="en-US"/>
+        </w:rPr>
+      </w:pPr>
+    </w:p>
+    <w:p>
+      <w:pPr>
+        <w:jc w:val="both"/>
+        <w:rPr>
+          <w:rFonts w:ascii="Consolas" w:hAnsi="Consolas" w:cs="Consolas"/>
+          <w:sz w:val="20"/>
+          <w:szCs w:val="20"/>
+          <w:lang w:val="en-US"/>
+        </w:rPr>
+      </w:pPr>
+      <w:r>
+        <w:rPr>
+          <w:rFonts w:ascii="Consolas" w:hAnsi="Consolas" w:cs="Consolas"/>
+          <w:sz w:val="20"/>
+          <w:szCs w:val="20"/>
+          <w:lang w:val="en-US"/>
+        </w:rPr>
+        <w:tab/>
+        <w:t>. /opt/miniconda3/etc/profile.d/conda.sh</w:t>
+      </w:r>
+    </w:p>
+    <w:p>
+      <w:pPr>
+        <w:jc w:val="both"/>
+        <w:rPr>
+          <w:rFonts w:ascii="Consolas" w:hAnsi="Consolas" w:cs="Consolas"/>
+          <w:sz w:val="20"/>
+          <w:szCs w:val="20"/>
+          <w:lang w:val="en-US"/>
+        </w:rPr>
+      </w:pPr>
+      <w:r>
+        <w:rPr>
+          <w:rFonts w:ascii="Consolas" w:hAnsi="Consolas" w:cs="Consolas"/>
+          <w:sz w:val="20"/>
+          <w:szCs w:val="20"/>
+          <w:lang w:val="en-US"/>
+        </w:rPr>
+        <w:tab/>
+      </w:r>
+      <w:proofErr w:type="spellStart"/>
+      <w:r>
+        <w:rPr>
+          <w:rFonts w:ascii="Consolas" w:hAnsi="Consolas" w:cs="Consolas"/>
+          <w:sz w:val="20"/>
+          <w:szCs w:val="20"/>
+          <w:lang w:val="en-US"/>
+        </w:rPr>
+        <w:t>conda</w:t>
+      </w:r>
+      <w:proofErr w:type="spellEnd"/>
+      <w:r>
+        <w:rPr>
+          <w:rFonts w:ascii="Consolas" w:hAnsi="Consolas" w:cs="Consolas"/>
+          <w:sz w:val="20"/>
+          <w:szCs w:val="20"/>
+          <w:lang w:val="en-US"/>
+        </w:rPr>
+        <w:t xml:space="preserve"> create –prefix ~/Documents/py39_envs python=3.9.12</w:t>
+      </w:r>
+    </w:p>
+    <w:p>
+      <w:pPr>
+        <w:pStyle w:val="NormalWeb"/>
+        <w:rPr>
+          <w:rFonts w:ascii="Arial" w:hAnsi="Arial" w:cs="Arial"/>
+          <w:sz w:val="20"/>
+          <w:szCs w:val="20"/>
+        </w:rPr>
+      </w:pPr>
+      <w:r>
+        <w:rPr>
+          <w:rFonts w:ascii="Arial" w:hAnsi="Arial" w:cs="Arial"/>
+          <w:sz w:val="20"/>
+          <w:szCs w:val="20"/>
+        </w:rPr>
+        <w:t>Then, simply activate your local conda environment and install MAFFT:</w:t>
+      </w:r>
+    </w:p>
+    <w:p>
+      <w:pPr>
+        <w:jc w:val="both"/>
+        <w:rPr>
+          <w:rFonts w:ascii="Consolas" w:hAnsi="Consolas" w:cs="Consolas"/>
+          <w:sz w:val="20"/>
+          <w:szCs w:val="20"/>
+          <w:lang w:val="en-US"/>
+        </w:rPr>
+      </w:pPr>
+      <w:r>
+        <w:rPr>
+          <w:rFonts w:ascii="Consolas" w:hAnsi="Consolas" w:cs="Consolas"/>
+          <w:sz w:val="20"/>
+          <w:szCs w:val="20"/>
+        </w:rPr>
+        <w:tab/>
+      </w:r>
+      <w:proofErr w:type="spellStart"/>
+      <w:r>
+        <w:rPr>
+          <w:rFonts w:ascii="Consolas" w:hAnsi="Consolas" w:cs="Consolas"/>
+          <w:sz w:val="20"/>
+          <w:szCs w:val="20"/>
+        </w:rPr>
+        <w:t>conda</w:t>
+      </w:r>
+      <w:proofErr w:type="spellEnd"/>
+      <w:r>
+        <w:rPr>
+          <w:rFonts w:ascii="Consolas" w:hAnsi="Consolas" w:cs="Consolas"/>
+          <w:sz w:val="20"/>
+          <w:szCs w:val="20"/>
+        </w:rPr>
+        <w:t xml:space="preserve"> activate ~/Documents/py39_</w:t>
+      </w:r>
+      <w:proofErr w:type="gramStart"/>
+      <w:r>
+        <w:rPr>
+          <w:rFonts w:ascii="Consolas" w:hAnsi="Consolas" w:cs="Consolas"/>
+          <w:sz w:val="20"/>
+          <w:szCs w:val="20"/>
+        </w:rPr>
+        <w:t>envs</w:t>
+      </w:r>
+      <w:proofErr w:type="gramEnd"/>
+    </w:p>
+    <w:p>
+      <w:pPr>
+        <w:jc w:val="both"/>
+        <w:rPr>
+          <w:rFonts w:ascii="Consolas" w:hAnsi="Consolas" w:cs="Consolas"/>
+          <w:sz w:val="20"/>
+          <w:szCs w:val="20"/>
+          <w:lang w:val="en-US"/>
+        </w:rPr>
+      </w:pPr>
+      <w:r>
+        <w:rPr>
+          <w:rFonts w:ascii="Consolas" w:hAnsi="Consolas" w:cs="Consolas"/>
+          <w:sz w:val="20"/>
+          <w:szCs w:val="20"/>
+          <w:lang w:val="en-US"/>
+        </w:rPr>
+        <w:tab/>
+      </w:r>
+      <w:proofErr w:type="spellStart"/>
+      <w:r>
+        <w:rPr>
+          <w:rFonts w:ascii="Consolas" w:hAnsi="Consolas" w:cs="Consolas"/>
+          <w:sz w:val="20"/>
+          <w:szCs w:val="20"/>
+          <w:lang w:val="en-US"/>
+        </w:rPr>
+        <w:t>conda</w:t>
+      </w:r>
+      <w:proofErr w:type="spellEnd"/>
+      <w:r>
+        <w:rPr>
+          <w:rFonts w:ascii="Consolas" w:hAnsi="Consolas" w:cs="Consolas"/>
+          <w:sz w:val="20"/>
+          <w:szCs w:val="20"/>
+          <w:lang w:val="en-US"/>
+        </w:rPr>
+        <w:t xml:space="preserve"> install</w:t>
+      </w:r>
+      <w:r>
+        <w:rPr>
+          <w:rFonts w:ascii="Consolas" w:hAnsi="Consolas" w:cs="Consolas"/>
+          <w:sz w:val="20"/>
+          <w:szCs w:val="20"/>
+          <w:lang w:val="en-US"/>
+        </w:rPr>
+        <w:t xml:space="preserve"> </w:t>
+      </w:r>
+      <w:proofErr w:type="spellStart"/>
+      <w:proofErr w:type="gramStart"/>
+      <w:r>
+        <w:rPr>
+          <w:rFonts w:ascii="Consolas" w:hAnsi="Consolas" w:cs="Consolas"/>
+          <w:sz w:val="20"/>
+          <w:szCs w:val="20"/>
+          <w:lang w:val="en-US"/>
+        </w:rPr>
+        <w:t>bioconda</w:t>
+      </w:r>
+      <w:proofErr w:type="spellEnd"/>
+      <w:r>
+        <w:rPr>
+          <w:rFonts w:ascii="Consolas" w:hAnsi="Consolas" w:cs="Consolas"/>
+          <w:sz w:val="20"/>
+          <w:szCs w:val="20"/>
+          <w:lang w:val="en-US"/>
+        </w:rPr>
+        <w:t>::</w:t>
+      </w:r>
+      <w:proofErr w:type="spellStart"/>
+      <w:proofErr w:type="gramEnd"/>
+      <w:r>
+        <w:rPr>
+          <w:rFonts w:ascii="Consolas" w:hAnsi="Consolas" w:cs="Consolas"/>
+          <w:sz w:val="20"/>
+          <w:szCs w:val="20"/>
+          <w:lang w:val="en-US"/>
+        </w:rPr>
+        <w:t>mafft</w:t>
+      </w:r>
+      <w:proofErr w:type="spellEnd"/>
+    </w:p>
+    <w:p>
+      <w:pPr>
+        <w:jc w:val="both"/>
+        <w:rPr>
+          <w:rFonts w:ascii="Arial" w:hAnsi="Arial" w:cs="Arial"/>
+          <w:sz w:val="20"/>
+          <w:szCs w:val="20"/>
+        </w:rPr>
+      </w:pPr>
+    </w:p>
+    <w:p>
+      <w:pPr>
+        <w:jc w:val="both"/>
+        <w:rPr>
+          <w:b/>
+          <w:i/>
+          <w:sz w:val="20"/>
+          <w:lang w:val="en-US"/>
+        </w:rPr>
+      </w:pPr>
+      <w:r>
+        <w:rPr>
+          <w:b/>
+          <w:i/>
+          <w:sz w:val="20"/>
+          <w:lang w:val="en-US"/>
+        </w:rPr>
+        <w:t>2</w:t>
+      </w:r>
+      <w:r>
+        <w:rPr>
+          <w:b/>
+          <w:i/>
+          <w:sz w:val="20"/>
+          <w:lang w:val="en-US"/>
+        </w:rPr>
+        <w:t xml:space="preserve">. </w:t>
+      </w:r>
+      <w:r>
+        <w:rPr>
+          <w:b/>
+          <w:i/>
+          <w:sz w:val="20"/>
+          <w:lang w:val="en-US"/>
+        </w:rPr>
+        <w:t>Using MAFFT</w:t>
+      </w:r>
+    </w:p>
+    <w:p>
+      <w:pPr>
+        <w:jc w:val="both"/>
+        <w:rPr>
+          <w:rFonts w:ascii="Arial" w:hAnsi="Arial" w:cs="Arial"/>
+          <w:sz w:val="20"/>
+          <w:szCs w:val="20"/>
+        </w:rPr>
+      </w:pPr>
+    </w:p>
+    <w:p>
+      <w:pPr>
+        <w:jc w:val="both"/>
+        <w:rPr>
+          <w:rFonts w:ascii="Arial" w:hAnsi="Arial" w:cs="Arial"/>
+          <w:sz w:val="20"/>
+          <w:szCs w:val="20"/>
+        </w:rPr>
+      </w:pPr>
+      <w:r>
+        <w:rPr>
+          <w:rFonts w:ascii="Arial" w:hAnsi="Arial" w:cs="Arial"/>
+          <w:sz w:val="20"/>
+          <w:szCs w:val="20"/>
+        </w:rPr>
+        <w:t>You can acquaint yourself with the arguments for MAFFT by typing:</w:t>
+      </w:r>
+    </w:p>
+    <w:p>
+      <w:pPr>
+        <w:jc w:val="both"/>
+        <w:rPr>
+          <w:rFonts w:ascii="Arial" w:hAnsi="Arial" w:cs="Arial"/>
+          <w:sz w:val="20"/>
+          <w:szCs w:val="20"/>
+        </w:rPr>
+      </w:pPr>
+    </w:p>
+    <w:p>
+      <w:pPr>
+        <w:jc w:val="both"/>
+        <w:rPr>
+          <w:rFonts w:ascii="Consolas" w:hAnsi="Consolas" w:cs="Consolas"/>
+          <w:sz w:val="20"/>
+          <w:szCs w:val="20"/>
+        </w:rPr>
+      </w:pPr>
+      <w:r>
+        <w:rPr>
+          <w:rFonts w:ascii="Consolas" w:hAnsi="Consolas" w:cs="Consolas"/>
+          <w:sz w:val="20"/>
+          <w:szCs w:val="20"/>
+        </w:rPr>
+        <w:tab/>
+      </w:r>
+      <w:proofErr w:type="spellStart"/>
+      <w:r>
+        <w:rPr>
+          <w:rFonts w:ascii="Consolas" w:hAnsi="Consolas" w:cs="Consolas"/>
+          <w:sz w:val="20"/>
+          <w:szCs w:val="20"/>
+        </w:rPr>
+        <w:t>mafft</w:t>
+      </w:r>
+      <w:proofErr w:type="spellEnd"/>
+      <w:r>
+        <w:rPr>
+          <w:rFonts w:ascii="Consolas" w:hAnsi="Consolas" w:cs="Consolas"/>
+          <w:sz w:val="20"/>
+          <w:szCs w:val="20"/>
+        </w:rPr>
+        <w:t xml:space="preserve"> --help</w:t>
+      </w:r>
+    </w:p>
+    <w:p>
+      <w:pPr>
+        <w:jc w:val="both"/>
+        <w:rPr>
+          <w:rFonts w:ascii="Consolas" w:hAnsi="Consolas" w:cs="Consolas"/>
+          <w:sz w:val="20"/>
+          <w:szCs w:val="20"/>
+        </w:rPr>
+      </w:pPr>
+    </w:p>
+    <w:p>
+      <w:pPr>
+        <w:jc w:val="both"/>
+        <w:rPr>
+          <w:rFonts w:ascii="Arial" w:hAnsi="Arial" w:cs="Arial"/>
+          <w:sz w:val="20"/>
+          <w:szCs w:val="20"/>
+        </w:rPr>
+      </w:pPr>
+      <w:proofErr w:type="gramStart"/>
+      <w:r>
+        <w:rPr>
+          <w:rFonts w:ascii="Arial" w:hAnsi="Arial" w:cs="Arial"/>
+          <w:sz w:val="20"/>
+          <w:szCs w:val="20"/>
+        </w:rPr>
+        <w:t>For the purpose of</w:t>
+      </w:r>
+      <w:proofErr w:type="gramEnd"/>
+      <w:r>
+        <w:rPr>
+          <w:rFonts w:ascii="Arial" w:hAnsi="Arial" w:cs="Arial"/>
+          <w:sz w:val="20"/>
+          <w:szCs w:val="20"/>
+        </w:rPr>
+        <w:t xml:space="preserve"> this exercise, you can invoke MAFFT with the following command:</w:t>
+      </w:r>
+    </w:p>
+    <w:p>
+      <w:pPr>
+        <w:jc w:val="both"/>
+        <w:rPr>
+          <w:rFonts w:ascii="Arial" w:hAnsi="Arial" w:cs="Arial"/>
+          <w:sz w:val="20"/>
+          <w:szCs w:val="20"/>
+        </w:rPr>
+      </w:pPr>
+    </w:p>
+    <w:p>
+      <w:pPr>
+        <w:jc w:val="both"/>
+        <w:rPr>
+          <w:rFonts w:ascii="Consolas" w:hAnsi="Consolas" w:cs="Consolas"/>
+          <w:sz w:val="20"/>
+          <w:szCs w:val="20"/>
+        </w:rPr>
+      </w:pPr>
+      <w:r>
+        <w:rPr>
+          <w:rFonts w:ascii="Consolas" w:hAnsi="Consolas" w:cs="Consolas"/>
+          <w:sz w:val="20"/>
+          <w:szCs w:val="20"/>
+        </w:rPr>
+        <w:tab/>
+      </w:r>
+      <w:proofErr w:type="spellStart"/>
+      <w:r>
+        <w:rPr>
+          <w:rFonts w:ascii="Consolas" w:hAnsi="Consolas" w:cs="Consolas"/>
+          <w:sz w:val="20"/>
+          <w:szCs w:val="20"/>
+        </w:rPr>
+        <w:t>mafft</w:t>
+      </w:r>
+      <w:proofErr w:type="spellEnd"/>
+      <w:r>
+        <w:rPr>
+          <w:rFonts w:ascii="Consolas" w:hAnsi="Consolas" w:cs="Consolas"/>
+          <w:sz w:val="20"/>
+          <w:szCs w:val="20"/>
+        </w:rPr>
+        <w:t xml:space="preserve"> --auto </w:t>
+      </w:r>
+      <w:proofErr w:type="spellStart"/>
+      <w:proofErr w:type="gramStart"/>
+      <w:r>
+        <w:rPr>
+          <w:rFonts w:ascii="Consolas" w:hAnsi="Consolas" w:cs="Consolas"/>
+          <w:sz w:val="20"/>
+          <w:szCs w:val="20"/>
+        </w:rPr>
+        <w:t>input.fa</w:t>
+      </w:r>
+      <w:proofErr w:type="spellEnd"/>
+      <w:proofErr w:type="gramEnd"/>
+      <w:r>
+        <w:rPr>
+          <w:rFonts w:ascii="Consolas" w:hAnsi="Consolas" w:cs="Consolas"/>
+          <w:sz w:val="20"/>
+          <w:szCs w:val="20"/>
+        </w:rPr>
+        <w:t xml:space="preserve"> &gt; </w:t>
+      </w:r>
+      <w:proofErr w:type="spellStart"/>
+      <w:r>
+        <w:rPr>
+          <w:rFonts w:ascii="Consolas" w:hAnsi="Consolas" w:cs="Consolas"/>
+          <w:sz w:val="20"/>
+          <w:szCs w:val="20"/>
+        </w:rPr>
+        <w:t>output_aligned</w:t>
+      </w:r>
+      <w:r>
+        <w:rPr>
+          <w:rFonts w:ascii="Consolas" w:hAnsi="Consolas" w:cs="Consolas"/>
+          <w:sz w:val="20"/>
+          <w:szCs w:val="20"/>
+        </w:rPr>
+        <w:t>.</w:t>
+      </w:r>
+      <w:r>
+        <w:rPr>
+          <w:rFonts w:ascii="Consolas" w:hAnsi="Consolas" w:cs="Consolas"/>
+          <w:sz w:val="20"/>
+          <w:szCs w:val="20"/>
+        </w:rPr>
+        <w:t>fa</w:t>
+      </w:r>
+      <w:proofErr w:type="spellEnd"/>
+    </w:p>
+    <w:p>
+      <w:pPr>
+        <w:jc w:val="both"/>
+        <w:rPr>
+          <w:rFonts w:ascii="Arial" w:hAnsi="Arial" w:cs="Arial"/>
+          <w:sz w:val="20"/>
+          <w:szCs w:val="20"/>
+        </w:rPr>
+      </w:pPr>
+    </w:p>
+    <w:p>
+      <w:pPr>
+        <w:jc w:val="both"/>
+        <w:rPr>
+          <w:rFonts w:ascii="Arial" w:hAnsi="Arial" w:cs="Arial"/>
+          <w:sz w:val="20"/>
+          <w:szCs w:val="20"/>
+        </w:rPr>
+      </w:pPr>
+      <w:r>
+        <w:rPr>
+          <w:rFonts w:ascii="Arial" w:hAnsi="Arial" w:cs="Arial"/>
+          <w:sz w:val="20"/>
+          <w:szCs w:val="20"/>
+        </w:rPr>
+        <w:t>Make sure to adjust the filenames (</w:t>
+      </w:r>
+      <w:proofErr w:type="spellStart"/>
+      <w:r>
+        <w:rPr>
+          <w:rFonts w:ascii="Consolas" w:hAnsi="Consolas" w:cs="Consolas"/>
+          <w:sz w:val="20"/>
+          <w:szCs w:val="20"/>
+        </w:rPr>
+        <w:t>input.fa</w:t>
+      </w:r>
+      <w:proofErr w:type="spellEnd"/>
+      <w:r>
+        <w:rPr>
+          <w:rFonts w:ascii="Arial" w:hAnsi="Arial" w:cs="Arial"/>
+          <w:sz w:val="20"/>
+          <w:szCs w:val="20"/>
+        </w:rPr>
+        <w:t xml:space="preserve"> and </w:t>
+      </w:r>
+      <w:proofErr w:type="spellStart"/>
+      <w:r>
+        <w:rPr>
+          <w:rFonts w:ascii="Consolas" w:hAnsi="Consolas" w:cs="Consolas"/>
+          <w:sz w:val="20"/>
+          <w:szCs w:val="20"/>
+        </w:rPr>
+        <w:t>output_aligned.fa</w:t>
+      </w:r>
+      <w:proofErr w:type="spellEnd"/>
+      <w:r>
+        <w:rPr>
+          <w:rFonts w:ascii="Arial" w:hAnsi="Arial" w:cs="Arial"/>
+          <w:sz w:val="20"/>
+          <w:szCs w:val="20"/>
+        </w:rPr>
+        <w:t>) to something more meaningful</w:t>
+      </w:r>
+      <w:r>
+        <w:rPr>
+          <w:rFonts w:ascii="Arial" w:hAnsi="Arial" w:cs="Arial"/>
+          <w:sz w:val="20"/>
+          <w:szCs w:val="20"/>
+        </w:rPr>
+        <w:t>.</w:t>
+      </w:r>
+    </w:p>
+    <w:p>
+      <w:pPr>
+        <w:jc w:val="both"/>
+        <w:rPr>
+          <w:rFonts w:ascii="Arial" w:hAnsi="Arial" w:cs="Arial"/>
+          <w:sz w:val="20"/>
+          <w:szCs w:val="20"/>
+        </w:rPr>
+      </w:pPr>
+    </w:p>
+    <w:p>
+      <w:pPr>
+        <w:jc w:val="both"/>
+        <w:rPr>
+          <w:b/>
+          <w:i/>
+          <w:sz w:val="20"/>
+          <w:lang w:val="en-US"/>
+        </w:rPr>
+      </w:pPr>
+      <w:r>
+        <w:rPr>
+          <w:b/>
+          <w:i/>
+          <w:sz w:val="20"/>
+          <w:lang w:val="en-US"/>
+        </w:rPr>
+        <w:t>3</w:t>
+      </w:r>
+      <w:r>
+        <w:rPr>
+          <w:b/>
+          <w:i/>
+          <w:sz w:val="20"/>
+          <w:lang w:val="en-US"/>
+        </w:rPr>
+        <w:t xml:space="preserve">. </w:t>
+      </w:r>
+      <w:r>
+        <w:rPr>
+          <w:b/>
+          <w:i/>
+          <w:sz w:val="20"/>
+          <w:lang w:val="en-US"/>
+        </w:rPr>
+        <w:t>Creating a UPGMA tree with MAFFT web server</w:t>
+      </w:r>
+    </w:p>
+    <w:p>
+      <w:pPr>
+        <w:jc w:val="both"/>
+        <w:rPr>
+          <w:rFonts w:ascii="Arial" w:hAnsi="Arial" w:cs="Arial"/>
+          <w:sz w:val="20"/>
+          <w:szCs w:val="20"/>
+        </w:rPr>
+      </w:pPr>
+    </w:p>
+    <w:p>
+      <w:pPr>
+        <w:pStyle w:val="ListParagraph"/>
+        <w:numPr>
+          <w:ilvl w:val="0"/>
+          <w:numId w:val="6"/>
+        </w:numPr>
+        <w:jc w:val="both"/>
+        <w:rPr>
+          <w:rFonts w:ascii="Arial" w:hAnsi="Arial" w:cs="Arial"/>
+          <w:sz w:val="20"/>
+          <w:szCs w:val="20"/>
+          <w:lang w:val="en-US"/>
+        </w:rPr>
+      </w:pPr>
+      <w:r>
+        <w:rPr>
+          <w:rFonts w:ascii="Arial" w:hAnsi="Arial" w:cs="Arial"/>
+          <w:sz w:val="20"/>
+          <w:szCs w:val="20"/>
+        </w:rPr>
+        <w:t xml:space="preserve">Navigate to the </w:t>
+      </w:r>
+      <w:hyperlink r:id="rId16" w:history="1">
+        <w:r>
+          <w:rPr>
+            <w:rStyle w:val="Hyperlink"/>
+            <w:rFonts w:ascii="Arial" w:hAnsi="Arial" w:cs="Arial"/>
+            <w:i/>
+            <w:iCs/>
+            <w:sz w:val="20"/>
+            <w:szCs w:val="20"/>
+          </w:rPr>
+          <w:t>Phylogeny</w:t>
+        </w:r>
+        <w:r>
+          <w:rPr>
+            <w:rStyle w:val="Hyperlink"/>
+            <w:rFonts w:ascii="Arial" w:hAnsi="Arial" w:cs="Arial"/>
+            <w:sz w:val="20"/>
+            <w:szCs w:val="20"/>
+          </w:rPr>
+          <w:t xml:space="preserve"> tab</w:t>
+        </w:r>
+      </w:hyperlink>
+      <w:r>
+        <w:rPr>
+          <w:rFonts w:ascii="Arial" w:hAnsi="Arial" w:cs="Arial"/>
+          <w:i/>
+          <w:iCs/>
+          <w:sz w:val="20"/>
+          <w:szCs w:val="20"/>
+        </w:rPr>
+        <w:t xml:space="preserve"> </w:t>
+      </w:r>
+      <w:r>
+        <w:rPr>
+          <w:rFonts w:ascii="Arial" w:hAnsi="Arial" w:cs="Arial"/>
+          <w:sz w:val="20"/>
+          <w:szCs w:val="20"/>
+        </w:rPr>
+        <w:t xml:space="preserve">and upload or paste your previously created alignment. </w:t>
+      </w:r>
+      <w:r>
+        <w:rPr>
+          <w:rFonts w:ascii="Arial" w:hAnsi="Arial" w:cs="Arial"/>
+          <w:sz w:val="20"/>
+          <w:szCs w:val="20"/>
+          <w:lang w:val="en-US"/>
+        </w:rPr>
+        <w:t>You can just click “Submit” and wait for your alignment results.</w:t>
+      </w:r>
+    </w:p>
+    <w:p>
+      <w:pPr>
+        <w:pStyle w:val="ListParagraph"/>
+        <w:numPr>
+          <w:ilvl w:val="0"/>
+          <w:numId w:val="6"/>
+        </w:numPr>
+        <w:jc w:val="both"/>
+        <w:rPr>
+          <w:rFonts w:ascii="Arial" w:hAnsi="Arial" w:cs="Arial"/>
+          <w:sz w:val="20"/>
+          <w:szCs w:val="20"/>
+          <w:lang w:val="en-US"/>
+        </w:rPr>
+      </w:pPr>
+      <w:proofErr w:type="gramStart"/>
+      <w:r>
+        <w:rPr>
+          <w:rFonts w:ascii="Arial" w:hAnsi="Arial" w:cs="Arial"/>
+          <w:sz w:val="20"/>
+          <w:szCs w:val="20"/>
+          <w:lang w:val="en-US"/>
+        </w:rPr>
+        <w:t>Continue on</w:t>
+      </w:r>
+      <w:proofErr w:type="gramEnd"/>
+      <w:r>
+        <w:rPr>
+          <w:rFonts w:ascii="Arial" w:hAnsi="Arial" w:cs="Arial"/>
+          <w:sz w:val="20"/>
+          <w:szCs w:val="20"/>
+          <w:lang w:val="en-US"/>
+        </w:rPr>
+        <w:t xml:space="preserve"> page 6.</w:t>
+      </w:r>
+    </w:p>
+    <w:p>
+      <w:pPr>
+        <w:jc w:val="both"/>
+        <w:rPr>
+          <w:rFonts w:ascii="Arial" w:hAnsi="Arial" w:cs="Arial"/>
+          <w:sz w:val="20"/>
+          <w:szCs w:val="20"/>
+        </w:rPr>
+      </w:pPr>
     </w:p>
     <w:sectPr>
-      <w:headerReference w:type="even" r:id="rId16"/>
-      <w:headerReference w:type="default" r:id="rId17"/>
-      <w:footerReference w:type="even" r:id="rId18"/>
-      <w:footerReference w:type="default" r:id="rId19"/>
-      <w:headerReference w:type="first" r:id="rId20"/>
-      <w:footerReference w:type="first" r:id="rId21"/>
+      <w:headerReference w:type="even" r:id="rId17"/>
+      <w:headerReference w:type="default" r:id="rId18"/>
+      <w:footerReference w:type="even" r:id="rId19"/>
+      <w:footerReference w:type="default" r:id="rId20"/>
+      <w:headerReference w:type="first" r:id="rId21"/>
+      <w:footerReference w:type="first" r:id="rId22"/>
       <w:pgSz w:w="11900" w:h="16840" w:code="9"/>
       <w:pgMar w:top="1440" w:right="1440" w:bottom="1440" w:left="1440" w:header="720" w:footer="720" w:gutter="0"/>
       <w:cols w:space="720"/>
@@ -6441,7 +7524,7 @@
 </file>
 
 <file path=word/endnotes.xml><?xml version="1.0" encoding="utf-8"?>
-<w:endnotes xmlns:wpc="http://schemas.microsoft.com/office/word/2010/wordprocessingCanvas" xmlns:cx="http://schemas.microsoft.com/office/drawing/2014/chartex" xmlns:cx1="http://schemas.microsoft.com/office/drawing/2015/9/8/chartex" xmlns:cx2="http://schemas.microsoft.com/office/drawing/2015/10/21/chartex" xmlns:cx3="http://schemas.microsoft.com/office/drawing/2016/5/9/chartex" xmlns:cx4="http://schemas.microsoft.com/office/drawing/2016/5/10/chartex" xmlns:cx5="http://schemas.microsoft.com/office/drawing/2016/5/11/chartex" xmlns:cx6="http://schemas.microsoft.com/office/drawing/2016/5/12/chartex" xmlns:cx7="http://schemas.microsoft.com/office/drawing/2016/5/13/chartex" xmlns:cx8="http://schemas.microsoft.com/office/drawing/2016/5/14/chartex" xmlns:mc="http://schemas.openxmlformats.org/markup-compatibility/2006" xmlns:aink="http://schemas.microsoft.com/office/drawing/2016/ink" xmlns:am3d="http://schemas.microsoft.com/office/drawing/2017/model3d" xmlns:o="urn:schemas-microsoft-com:office:office" xmlns:oel="http://schemas.microsoft.com/office/2019/extlst" xmlns:r="http://schemas.openxmlformats.org/officeDocument/2006/relationships" xmlns:m="http://schemas.openxmlformats.org/officeDocument/2006/math" xmlns:v="urn:schemas-microsoft-com:vml" xmlns:wp14="http://schemas.microsoft.com/office/word/2010/wordprocessingDrawing" xmlns:wp="http://schemas.openxmlformats.org/drawingml/2006/wordprocessingDrawing" xmlns:w10="urn:schemas-microsoft-com:office:word" xmlns:w="http://schemas.openxmlformats.org/wordprocessingml/2006/main" xmlns:w14="http://schemas.microsoft.com/office/word/2010/wordml" xmlns:w15="http://schemas.microsoft.com/office/word/2012/wordml" xmlns:w16cex="http://schemas.microsoft.com/office/word/2018/wordml/cex" xmlns:w16cid="http://schemas.microsoft.com/office/word/2016/wordml/cid" xmlns:w16="http://schemas.microsoft.com/office/word/2018/wordml" xmlns:w16du="http://schemas.microsoft.com/office/word/2023/wordml/word16du" xmlns:w16sdtdh="http://schemas.microsoft.com/office/word/2020/wordml/sdtdatahash" xmlns:w16se="http://schemas.microsoft.com/office/word/2015/wordml/symex" xmlns:wpg="http://schemas.microsoft.com/office/word/2010/wordprocessingGroup" xmlns:wpi="http://schemas.microsoft.com/office/word/2010/wordprocessingInk" xmlns:wne="http://schemas.microsoft.com/office/word/2006/wordml" xmlns:wps="http://schemas.microsoft.com/office/word/2010/wordprocessingShape" mc:Ignorable="w14 w15 w16se w16cid w16 w16cex w16sdtdh wp14">
+<w:endnotes xmlns:wpc="http://schemas.microsoft.com/office/word/2010/wordprocessingCanvas" xmlns:cx="http://schemas.microsoft.com/office/drawing/2014/chartex" xmlns:cx1="http://schemas.microsoft.com/office/drawing/2015/9/8/chartex" xmlns:cx2="http://schemas.microsoft.com/office/drawing/2015/10/21/chartex" xmlns:cx3="http://schemas.microsoft.com/office/drawing/2016/5/9/chartex" xmlns:cx4="http://schemas.microsoft.com/office/drawing/2016/5/10/chartex" xmlns:cx5="http://schemas.microsoft.com/office/drawing/2016/5/11/chartex" xmlns:cx6="http://schemas.microsoft.com/office/drawing/2016/5/12/chartex" xmlns:cx7="http://schemas.microsoft.com/office/drawing/2016/5/13/chartex" xmlns:cx8="http://schemas.microsoft.com/office/drawing/2016/5/14/chartex" xmlns:mc="http://schemas.openxmlformats.org/markup-compatibility/2006" xmlns:aink="http://schemas.microsoft.com/office/drawing/2016/ink" xmlns:am3d="http://schemas.microsoft.com/office/drawing/2017/model3d" xmlns:o="urn:schemas-microsoft-com:office:office" xmlns:oel="http://schemas.microsoft.com/office/2019/extlst" xmlns:r="http://schemas.openxmlformats.org/officeDocument/2006/relationships" xmlns:m="http://schemas.openxmlformats.org/officeDocument/2006/math" xmlns:v="urn:schemas-microsoft-com:vml" xmlns:wp14="http://schemas.microsoft.com/office/word/2010/wordprocessingDrawing" xmlns:wp="http://schemas.openxmlformats.org/drawingml/2006/wordprocessingDrawing" xmlns:w10="urn:schemas-microsoft-com:office:word" xmlns:w="http://schemas.openxmlformats.org/wordprocessingml/2006/main" xmlns:w14="http://schemas.microsoft.com/office/word/2010/wordml" xmlns:w15="http://schemas.microsoft.com/office/word/2012/wordml" xmlns:w16cex="http://schemas.microsoft.com/office/word/2018/wordml/cex" xmlns:w16cid="http://schemas.microsoft.com/office/word/2016/wordml/cid" xmlns:w16="http://schemas.microsoft.com/office/word/2018/wordml" xmlns:w16sdtdh="http://schemas.microsoft.com/office/word/2020/wordml/sdtdatahash" xmlns:w16se="http://schemas.microsoft.com/office/word/2015/wordml/symex" xmlns:wpg="http://schemas.microsoft.com/office/word/2010/wordprocessingGroup" xmlns:wpi="http://schemas.microsoft.com/office/word/2010/wordprocessingInk" xmlns:wne="http://schemas.microsoft.com/office/word/2006/wordml" xmlns:wps="http://schemas.microsoft.com/office/word/2010/wordprocessingShape" mc:Ignorable="w14 w15 w16se w16cid w16 w16cex w16sdtdh wp14">
   <w:endnote w:type="separator" w:id="-1">
     <w:p>
       <w:r>
@@ -6460,7 +7543,7 @@
 </file>
 
 <file path=word/footer1.xml><?xml version="1.0" encoding="utf-8"?>
-<w:ftr xmlns:wpc="http://schemas.microsoft.com/office/word/2010/wordprocessingCanvas" xmlns:cx="http://schemas.microsoft.com/office/drawing/2014/chartex" xmlns:cx1="http://schemas.microsoft.com/office/drawing/2015/9/8/chartex" xmlns:cx2="http://schemas.microsoft.com/office/drawing/2015/10/21/chartex" xmlns:cx3="http://schemas.microsoft.com/office/drawing/2016/5/9/chartex" xmlns:cx4="http://schemas.microsoft.com/office/drawing/2016/5/10/chartex" xmlns:cx5="http://schemas.microsoft.com/office/drawing/2016/5/11/chartex" xmlns:cx6="http://schemas.microsoft.com/office/drawing/2016/5/12/chartex" xmlns:cx7="http://schemas.microsoft.com/office/drawing/2016/5/13/chartex" xmlns:cx8="http://schemas.microsoft.com/office/drawing/2016/5/14/chartex" xmlns:mc="http://schemas.openxmlformats.org/markup-compatibility/2006" xmlns:aink="http://schemas.microsoft.com/office/drawing/2016/ink" xmlns:am3d="http://schemas.microsoft.com/office/drawing/2017/model3d" xmlns:o="urn:schemas-microsoft-com:office:office" xmlns:oel="http://schemas.microsoft.com/office/2019/extlst" xmlns:r="http://schemas.openxmlformats.org/officeDocument/2006/relationships" xmlns:m="http://schemas.openxmlformats.org/officeDocument/2006/math" xmlns:v="urn:schemas-microsoft-com:vml" xmlns:wp14="http://schemas.microsoft.com/office/word/2010/wordprocessingDrawing" xmlns:wp="http://schemas.openxmlformats.org/drawingml/2006/wordprocessingDrawing" xmlns:w10="urn:schemas-microsoft-com:office:word" xmlns:w="http://schemas.openxmlformats.org/wordprocessingml/2006/main" xmlns:w14="http://schemas.microsoft.com/office/word/2010/wordml" xmlns:w15="http://schemas.microsoft.com/office/word/2012/wordml" xmlns:w16cex="http://schemas.microsoft.com/office/word/2018/wordml/cex" xmlns:w16cid="http://schemas.microsoft.com/office/word/2016/wordml/cid" xmlns:w16="http://schemas.microsoft.com/office/word/2018/wordml" xmlns:w16du="http://schemas.microsoft.com/office/word/2023/wordml/word16du" xmlns:w16sdtdh="http://schemas.microsoft.com/office/word/2020/wordml/sdtdatahash" xmlns:w16se="http://schemas.microsoft.com/office/word/2015/wordml/symex" xmlns:wpg="http://schemas.microsoft.com/office/word/2010/wordprocessingGroup" xmlns:wpi="http://schemas.microsoft.com/office/word/2010/wordprocessingInk" xmlns:wne="http://schemas.microsoft.com/office/word/2006/wordml" xmlns:wps="http://schemas.microsoft.com/office/word/2010/wordprocessingShape" mc:Ignorable="w14 w15 w16se w16cid w16 w16cex w16sdtdh wp14">
+<w:ftr xmlns:wpc="http://schemas.microsoft.com/office/word/2010/wordprocessingCanvas" xmlns:cx="http://schemas.microsoft.com/office/drawing/2014/chartex" xmlns:cx1="http://schemas.microsoft.com/office/drawing/2015/9/8/chartex" xmlns:cx2="http://schemas.microsoft.com/office/drawing/2015/10/21/chartex" xmlns:cx3="http://schemas.microsoft.com/office/drawing/2016/5/9/chartex" xmlns:cx4="http://schemas.microsoft.com/office/drawing/2016/5/10/chartex" xmlns:cx5="http://schemas.microsoft.com/office/drawing/2016/5/11/chartex" xmlns:cx6="http://schemas.microsoft.com/office/drawing/2016/5/12/chartex" xmlns:cx7="http://schemas.microsoft.com/office/drawing/2016/5/13/chartex" xmlns:cx8="http://schemas.microsoft.com/office/drawing/2016/5/14/chartex" xmlns:mc="http://schemas.openxmlformats.org/markup-compatibility/2006" xmlns:aink="http://schemas.microsoft.com/office/drawing/2016/ink" xmlns:am3d="http://schemas.microsoft.com/office/drawing/2017/model3d" xmlns:o="urn:schemas-microsoft-com:office:office" xmlns:oel="http://schemas.microsoft.com/office/2019/extlst" xmlns:r="http://schemas.openxmlformats.org/officeDocument/2006/relationships" xmlns:m="http://schemas.openxmlformats.org/officeDocument/2006/math" xmlns:v="urn:schemas-microsoft-com:vml" xmlns:wp14="http://schemas.microsoft.com/office/word/2010/wordprocessingDrawing" xmlns:wp="http://schemas.openxmlformats.org/drawingml/2006/wordprocessingDrawing" xmlns:w10="urn:schemas-microsoft-com:office:word" xmlns:w="http://schemas.openxmlformats.org/wordprocessingml/2006/main" xmlns:w14="http://schemas.microsoft.com/office/word/2010/wordml" xmlns:w15="http://schemas.microsoft.com/office/word/2012/wordml" xmlns:w16cex="http://schemas.microsoft.com/office/word/2018/wordml/cex" xmlns:w16cid="http://schemas.microsoft.com/office/word/2016/wordml/cid" xmlns:w16="http://schemas.microsoft.com/office/word/2018/wordml" xmlns:w16sdtdh="http://schemas.microsoft.com/office/word/2020/wordml/sdtdatahash" xmlns:w16se="http://schemas.microsoft.com/office/word/2015/wordml/symex" xmlns:wpg="http://schemas.microsoft.com/office/word/2010/wordprocessingGroup" xmlns:wpi="http://schemas.microsoft.com/office/word/2010/wordprocessingInk" xmlns:wne="http://schemas.microsoft.com/office/word/2006/wordml" xmlns:wps="http://schemas.microsoft.com/office/word/2010/wordprocessingShape" mc:Ignorable="w14 w15 w16se w16cid w16 w16cex w16sdtdh wp14">
   <w:sdt>
     <w:sdtPr>
       <w:rPr>
@@ -6512,7 +7595,7 @@
 </file>
 
 <file path=word/footer2.xml><?xml version="1.0" encoding="utf-8"?>
-<w:ftr xmlns:wpc="http://schemas.microsoft.com/office/word/2010/wordprocessingCanvas" xmlns:cx="http://schemas.microsoft.com/office/drawing/2014/chartex" xmlns:cx1="http://schemas.microsoft.com/office/drawing/2015/9/8/chartex" xmlns:cx2="http://schemas.microsoft.com/office/drawing/2015/10/21/chartex" xmlns:cx3="http://schemas.microsoft.com/office/drawing/2016/5/9/chartex" xmlns:cx4="http://schemas.microsoft.com/office/drawing/2016/5/10/chartex" xmlns:cx5="http://schemas.microsoft.com/office/drawing/2016/5/11/chartex" xmlns:cx6="http://schemas.microsoft.com/office/drawing/2016/5/12/chartex" xmlns:cx7="http://schemas.microsoft.com/office/drawing/2016/5/13/chartex" xmlns:cx8="http://schemas.microsoft.com/office/drawing/2016/5/14/chartex" xmlns:mc="http://schemas.openxmlformats.org/markup-compatibility/2006" xmlns:aink="http://schemas.microsoft.com/office/drawing/2016/ink" xmlns:am3d="http://schemas.microsoft.com/office/drawing/2017/model3d" xmlns:o="urn:schemas-microsoft-com:office:office" xmlns:oel="http://schemas.microsoft.com/office/2019/extlst" xmlns:r="http://schemas.openxmlformats.org/officeDocument/2006/relationships" xmlns:m="http://schemas.openxmlformats.org/officeDocument/2006/math" xmlns:v="urn:schemas-microsoft-com:vml" xmlns:wp14="http://schemas.microsoft.com/office/word/2010/wordprocessingDrawing" xmlns:wp="http://schemas.openxmlformats.org/drawingml/2006/wordprocessingDrawing" xmlns:w10="urn:schemas-microsoft-com:office:word" xmlns:w="http://schemas.openxmlformats.org/wordprocessingml/2006/main" xmlns:w14="http://schemas.microsoft.com/office/word/2010/wordml" xmlns:w15="http://schemas.microsoft.com/office/word/2012/wordml" xmlns:w16cex="http://schemas.microsoft.com/office/word/2018/wordml/cex" xmlns:w16cid="http://schemas.microsoft.com/office/word/2016/wordml/cid" xmlns:w16="http://schemas.microsoft.com/office/word/2018/wordml" xmlns:w16du="http://schemas.microsoft.com/office/word/2023/wordml/word16du" xmlns:w16sdtdh="http://schemas.microsoft.com/office/word/2020/wordml/sdtdatahash" xmlns:w16se="http://schemas.microsoft.com/office/word/2015/wordml/symex" xmlns:wpg="http://schemas.microsoft.com/office/word/2010/wordprocessingGroup" xmlns:wpi="http://schemas.microsoft.com/office/word/2010/wordprocessingInk" xmlns:wne="http://schemas.microsoft.com/office/word/2006/wordml" xmlns:wps="http://schemas.microsoft.com/office/word/2010/wordprocessingShape" mc:Ignorable="w14 w15 w16se w16cid w16 w16cex w16sdtdh wp14">
+<w:ftr xmlns:wpc="http://schemas.microsoft.com/office/word/2010/wordprocessingCanvas" xmlns:cx="http://schemas.microsoft.com/office/drawing/2014/chartex" xmlns:cx1="http://schemas.microsoft.com/office/drawing/2015/9/8/chartex" xmlns:cx2="http://schemas.microsoft.com/office/drawing/2015/10/21/chartex" xmlns:cx3="http://schemas.microsoft.com/office/drawing/2016/5/9/chartex" xmlns:cx4="http://schemas.microsoft.com/office/drawing/2016/5/10/chartex" xmlns:cx5="http://schemas.microsoft.com/office/drawing/2016/5/11/chartex" xmlns:cx6="http://schemas.microsoft.com/office/drawing/2016/5/12/chartex" xmlns:cx7="http://schemas.microsoft.com/office/drawing/2016/5/13/chartex" xmlns:cx8="http://schemas.microsoft.com/office/drawing/2016/5/14/chartex" xmlns:mc="http://schemas.openxmlformats.org/markup-compatibility/2006" xmlns:aink="http://schemas.microsoft.com/office/drawing/2016/ink" xmlns:am3d="http://schemas.microsoft.com/office/drawing/2017/model3d" xmlns:o="urn:schemas-microsoft-com:office:office" xmlns:oel="http://schemas.microsoft.com/office/2019/extlst" xmlns:r="http://schemas.openxmlformats.org/officeDocument/2006/relationships" xmlns:m="http://schemas.openxmlformats.org/officeDocument/2006/math" xmlns:v="urn:schemas-microsoft-com:vml" xmlns:wp14="http://schemas.microsoft.com/office/word/2010/wordprocessingDrawing" xmlns:wp="http://schemas.openxmlformats.org/drawingml/2006/wordprocessingDrawing" xmlns:w10="urn:schemas-microsoft-com:office:word" xmlns:w="http://schemas.openxmlformats.org/wordprocessingml/2006/main" xmlns:w14="http://schemas.microsoft.com/office/word/2010/wordml" xmlns:w15="http://schemas.microsoft.com/office/word/2012/wordml" xmlns:w16cex="http://schemas.microsoft.com/office/word/2018/wordml/cex" xmlns:w16cid="http://schemas.microsoft.com/office/word/2016/wordml/cid" xmlns:w16="http://schemas.microsoft.com/office/word/2018/wordml" xmlns:w16sdtdh="http://schemas.microsoft.com/office/word/2020/wordml/sdtdatahash" xmlns:w16se="http://schemas.microsoft.com/office/word/2015/wordml/symex" xmlns:wpg="http://schemas.microsoft.com/office/word/2010/wordprocessingGroup" xmlns:wpi="http://schemas.microsoft.com/office/word/2010/wordprocessingInk" xmlns:wne="http://schemas.microsoft.com/office/word/2006/wordml" xmlns:wps="http://schemas.microsoft.com/office/word/2010/wordprocessingShape" mc:Ignorable="w14 w15 w16se w16cid w16 w16cex w16sdtdh wp14">
   <w:sdt>
     <w:sdtPr>
       <w:rPr>
@@ -6577,7 +7660,7 @@
 </file>
 
 <file path=word/footer3.xml><?xml version="1.0" encoding="utf-8"?>
-<w:ftr xmlns:wpc="http://schemas.microsoft.com/office/word/2010/wordprocessingCanvas" xmlns:cx="http://schemas.microsoft.com/office/drawing/2014/chartex" xmlns:cx1="http://schemas.microsoft.com/office/drawing/2015/9/8/chartex" xmlns:cx2="http://schemas.microsoft.com/office/drawing/2015/10/21/chartex" xmlns:cx3="http://schemas.microsoft.com/office/drawing/2016/5/9/chartex" xmlns:cx4="http://schemas.microsoft.com/office/drawing/2016/5/10/chartex" xmlns:cx5="http://schemas.microsoft.com/office/drawing/2016/5/11/chartex" xmlns:cx6="http://schemas.microsoft.com/office/drawing/2016/5/12/chartex" xmlns:cx7="http://schemas.microsoft.com/office/drawing/2016/5/13/chartex" xmlns:cx8="http://schemas.microsoft.com/office/drawing/2016/5/14/chartex" xmlns:mc="http://schemas.openxmlformats.org/markup-compatibility/2006" xmlns:aink="http://schemas.microsoft.com/office/drawing/2016/ink" xmlns:am3d="http://schemas.microsoft.com/office/drawing/2017/model3d" xmlns:o="urn:schemas-microsoft-com:office:office" xmlns:oel="http://schemas.microsoft.com/office/2019/extlst" xmlns:r="http://schemas.openxmlformats.org/officeDocument/2006/relationships" xmlns:m="http://schemas.openxmlformats.org/officeDocument/2006/math" xmlns:v="urn:schemas-microsoft-com:vml" xmlns:wp14="http://schemas.microsoft.com/office/word/2010/wordprocessingDrawing" xmlns:wp="http://schemas.openxmlformats.org/drawingml/2006/wordprocessingDrawing" xmlns:w10="urn:schemas-microsoft-com:office:word" xmlns:w="http://schemas.openxmlformats.org/wordprocessingml/2006/main" xmlns:w14="http://schemas.microsoft.com/office/word/2010/wordml" xmlns:w15="http://schemas.microsoft.com/office/word/2012/wordml" xmlns:w16cex="http://schemas.microsoft.com/office/word/2018/wordml/cex" xmlns:w16cid="http://schemas.microsoft.com/office/word/2016/wordml/cid" xmlns:w16="http://schemas.microsoft.com/office/word/2018/wordml" xmlns:w16du="http://schemas.microsoft.com/office/word/2023/wordml/word16du" xmlns:w16sdtdh="http://schemas.microsoft.com/office/word/2020/wordml/sdtdatahash" xmlns:w16se="http://schemas.microsoft.com/office/word/2015/wordml/symex" xmlns:wpg="http://schemas.microsoft.com/office/word/2010/wordprocessingGroup" xmlns:wpi="http://schemas.microsoft.com/office/word/2010/wordprocessingInk" xmlns:wne="http://schemas.microsoft.com/office/word/2006/wordml" xmlns:wps="http://schemas.microsoft.com/office/word/2010/wordprocessingShape" mc:Ignorable="w14 w15 w16se w16cid w16 w16cex w16sdtdh wp14">
+<w:ftr xmlns:wpc="http://schemas.microsoft.com/office/word/2010/wordprocessingCanvas" xmlns:cx="http://schemas.microsoft.com/office/drawing/2014/chartex" xmlns:cx1="http://schemas.microsoft.com/office/drawing/2015/9/8/chartex" xmlns:cx2="http://schemas.microsoft.com/office/drawing/2015/10/21/chartex" xmlns:cx3="http://schemas.microsoft.com/office/drawing/2016/5/9/chartex" xmlns:cx4="http://schemas.microsoft.com/office/drawing/2016/5/10/chartex" xmlns:cx5="http://schemas.microsoft.com/office/drawing/2016/5/11/chartex" xmlns:cx6="http://schemas.microsoft.com/office/drawing/2016/5/12/chartex" xmlns:cx7="http://schemas.microsoft.com/office/drawing/2016/5/13/chartex" xmlns:cx8="http://schemas.microsoft.com/office/drawing/2016/5/14/chartex" xmlns:mc="http://schemas.openxmlformats.org/markup-compatibility/2006" xmlns:aink="http://schemas.microsoft.com/office/drawing/2016/ink" xmlns:am3d="http://schemas.microsoft.com/office/drawing/2017/model3d" xmlns:o="urn:schemas-microsoft-com:office:office" xmlns:oel="http://schemas.microsoft.com/office/2019/extlst" xmlns:r="http://schemas.openxmlformats.org/officeDocument/2006/relationships" xmlns:m="http://schemas.openxmlformats.org/officeDocument/2006/math" xmlns:v="urn:schemas-microsoft-com:vml" xmlns:wp14="http://schemas.microsoft.com/office/word/2010/wordprocessingDrawing" xmlns:wp="http://schemas.openxmlformats.org/drawingml/2006/wordprocessingDrawing" xmlns:w10="urn:schemas-microsoft-com:office:word" xmlns:w="http://schemas.openxmlformats.org/wordprocessingml/2006/main" xmlns:w14="http://schemas.microsoft.com/office/word/2010/wordml" xmlns:w15="http://schemas.microsoft.com/office/word/2012/wordml" xmlns:w16cex="http://schemas.microsoft.com/office/word/2018/wordml/cex" xmlns:w16cid="http://schemas.microsoft.com/office/word/2016/wordml/cid" xmlns:w16="http://schemas.microsoft.com/office/word/2018/wordml" xmlns:w16sdtdh="http://schemas.microsoft.com/office/word/2020/wordml/sdtdatahash" xmlns:w16se="http://schemas.microsoft.com/office/word/2015/wordml/symex" xmlns:wpg="http://schemas.microsoft.com/office/word/2010/wordprocessingGroup" xmlns:wpi="http://schemas.microsoft.com/office/word/2010/wordprocessingInk" xmlns:wne="http://schemas.microsoft.com/office/word/2006/wordml" xmlns:wps="http://schemas.microsoft.com/office/word/2010/wordprocessingShape" mc:Ignorable="w14 w15 w16se w16cid w16 w16cex w16sdtdh wp14">
   <w:p>
     <w:pPr>
       <w:pStyle w:val="Footer"/>
@@ -6587,7 +7670,7 @@
 </file>
 
 <file path=word/footnotes.xml><?xml version="1.0" encoding="utf-8"?>
-<w:footnotes xmlns:wpc="http://schemas.microsoft.com/office/word/2010/wordprocessingCanvas" xmlns:cx="http://schemas.microsoft.com/office/drawing/2014/chartex" xmlns:cx1="http://schemas.microsoft.com/office/drawing/2015/9/8/chartex" xmlns:cx2="http://schemas.microsoft.com/office/drawing/2015/10/21/chartex" xmlns:cx3="http://schemas.microsoft.com/office/drawing/2016/5/9/chartex" xmlns:cx4="http://schemas.microsoft.com/office/drawing/2016/5/10/chartex" xmlns:cx5="http://schemas.microsoft.com/office/drawing/2016/5/11/chartex" xmlns:cx6="http://schemas.microsoft.com/office/drawing/2016/5/12/chartex" xmlns:cx7="http://schemas.microsoft.com/office/drawing/2016/5/13/chartex" xmlns:cx8="http://schemas.microsoft.com/office/drawing/2016/5/14/chartex" xmlns:mc="http://schemas.openxmlformats.org/markup-compatibility/2006" xmlns:aink="http://schemas.microsoft.com/office/drawing/2016/ink" xmlns:am3d="http://schemas.microsoft.com/office/drawing/2017/model3d" xmlns:o="urn:schemas-microsoft-com:office:office" xmlns:oel="http://schemas.microsoft.com/office/2019/extlst" xmlns:r="http://schemas.openxmlformats.org/officeDocument/2006/relationships" xmlns:m="http://schemas.openxmlformats.org/officeDocument/2006/math" xmlns:v="urn:schemas-microsoft-com:vml" xmlns:wp14="http://schemas.microsoft.com/office/word/2010/wordprocessingDrawing" xmlns:wp="http://schemas.openxmlformats.org/drawingml/2006/wordprocessingDrawing" xmlns:w10="urn:schemas-microsoft-com:office:word" xmlns:w="http://schemas.openxmlformats.org/wordprocessingml/2006/main" xmlns:w14="http://schemas.microsoft.com/office/word/2010/wordml" xmlns:w15="http://schemas.microsoft.com/office/word/2012/wordml" xmlns:w16cex="http://schemas.microsoft.com/office/word/2018/wordml/cex" xmlns:w16cid="http://schemas.microsoft.com/office/word/2016/wordml/cid" xmlns:w16="http://schemas.microsoft.com/office/word/2018/wordml" xmlns:w16du="http://schemas.microsoft.com/office/word/2023/wordml/word16du" xmlns:w16sdtdh="http://schemas.microsoft.com/office/word/2020/wordml/sdtdatahash" xmlns:w16se="http://schemas.microsoft.com/office/word/2015/wordml/symex" xmlns:wpg="http://schemas.microsoft.com/office/word/2010/wordprocessingGroup" xmlns:wpi="http://schemas.microsoft.com/office/word/2010/wordprocessingInk" xmlns:wne="http://schemas.microsoft.com/office/word/2006/wordml" xmlns:wps="http://schemas.microsoft.com/office/word/2010/wordprocessingShape" mc:Ignorable="w14 w15 w16se w16cid w16 w16cex w16sdtdh wp14">
+<w:footnotes xmlns:wpc="http://schemas.microsoft.com/office/word/2010/wordprocessingCanvas" xmlns:cx="http://schemas.microsoft.com/office/drawing/2014/chartex" xmlns:cx1="http://schemas.microsoft.com/office/drawing/2015/9/8/chartex" xmlns:cx2="http://schemas.microsoft.com/office/drawing/2015/10/21/chartex" xmlns:cx3="http://schemas.microsoft.com/office/drawing/2016/5/9/chartex" xmlns:cx4="http://schemas.microsoft.com/office/drawing/2016/5/10/chartex" xmlns:cx5="http://schemas.microsoft.com/office/drawing/2016/5/11/chartex" xmlns:cx6="http://schemas.microsoft.com/office/drawing/2016/5/12/chartex" xmlns:cx7="http://schemas.microsoft.com/office/drawing/2016/5/13/chartex" xmlns:cx8="http://schemas.microsoft.com/office/drawing/2016/5/14/chartex" xmlns:mc="http://schemas.openxmlformats.org/markup-compatibility/2006" xmlns:aink="http://schemas.microsoft.com/office/drawing/2016/ink" xmlns:am3d="http://schemas.microsoft.com/office/drawing/2017/model3d" xmlns:o="urn:schemas-microsoft-com:office:office" xmlns:oel="http://schemas.microsoft.com/office/2019/extlst" xmlns:r="http://schemas.openxmlformats.org/officeDocument/2006/relationships" xmlns:m="http://schemas.openxmlformats.org/officeDocument/2006/math" xmlns:v="urn:schemas-microsoft-com:vml" xmlns:wp14="http://schemas.microsoft.com/office/word/2010/wordprocessingDrawing" xmlns:wp="http://schemas.openxmlformats.org/drawingml/2006/wordprocessingDrawing" xmlns:w10="urn:schemas-microsoft-com:office:word" xmlns:w="http://schemas.openxmlformats.org/wordprocessingml/2006/main" xmlns:w14="http://schemas.microsoft.com/office/word/2010/wordml" xmlns:w15="http://schemas.microsoft.com/office/word/2012/wordml" xmlns:w16cex="http://schemas.microsoft.com/office/word/2018/wordml/cex" xmlns:w16cid="http://schemas.microsoft.com/office/word/2016/wordml/cid" xmlns:w16="http://schemas.microsoft.com/office/word/2018/wordml" xmlns:w16sdtdh="http://schemas.microsoft.com/office/word/2020/wordml/sdtdatahash" xmlns:w16se="http://schemas.microsoft.com/office/word/2015/wordml/symex" xmlns:wpg="http://schemas.microsoft.com/office/word/2010/wordprocessingGroup" xmlns:wpi="http://schemas.microsoft.com/office/word/2010/wordprocessingInk" xmlns:wne="http://schemas.microsoft.com/office/word/2006/wordml" xmlns:wps="http://schemas.microsoft.com/office/word/2010/wordprocessingShape" mc:Ignorable="w14 w15 w16se w16cid w16 w16cex w16sdtdh wp14">
   <w:footnote w:type="separator" w:id="-1">
     <w:p>
       <w:r>
@@ -6606,7 +7689,7 @@
 </file>
 
 <file path=word/header1.xml><?xml version="1.0" encoding="utf-8"?>
-<w:hdr xmlns:wpc="http://schemas.microsoft.com/office/word/2010/wordprocessingCanvas" xmlns:cx="http://schemas.microsoft.com/office/drawing/2014/chartex" xmlns:cx1="http://schemas.microsoft.com/office/drawing/2015/9/8/chartex" xmlns:cx2="http://schemas.microsoft.com/office/drawing/2015/10/21/chartex" xmlns:cx3="http://schemas.microsoft.com/office/drawing/2016/5/9/chartex" xmlns:cx4="http://schemas.microsoft.com/office/drawing/2016/5/10/chartex" xmlns:cx5="http://schemas.microsoft.com/office/drawing/2016/5/11/chartex" xmlns:cx6="http://schemas.microsoft.com/office/drawing/2016/5/12/chartex" xmlns:cx7="http://schemas.microsoft.com/office/drawing/2016/5/13/chartex" xmlns:cx8="http://schemas.microsoft.com/office/drawing/2016/5/14/chartex" xmlns:mc="http://schemas.openxmlformats.org/markup-compatibility/2006" xmlns:aink="http://schemas.microsoft.com/office/drawing/2016/ink" xmlns:am3d="http://schemas.microsoft.com/office/drawing/2017/model3d" xmlns:o="urn:schemas-microsoft-com:office:office" xmlns:oel="http://schemas.microsoft.com/office/2019/extlst" xmlns:r="http://schemas.openxmlformats.org/officeDocument/2006/relationships" xmlns:m="http://schemas.openxmlformats.org/officeDocument/2006/math" xmlns:v="urn:schemas-microsoft-com:vml" xmlns:wp14="http://schemas.microsoft.com/office/word/2010/wordprocessingDrawing" xmlns:wp="http://schemas.openxmlformats.org/drawingml/2006/wordprocessingDrawing" xmlns:w10="urn:schemas-microsoft-com:office:word" xmlns:w="http://schemas.openxmlformats.org/wordprocessingml/2006/main" xmlns:w14="http://schemas.microsoft.com/office/word/2010/wordml" xmlns:w15="http://schemas.microsoft.com/office/word/2012/wordml" xmlns:w16cex="http://schemas.microsoft.com/office/word/2018/wordml/cex" xmlns:w16cid="http://schemas.microsoft.com/office/word/2016/wordml/cid" xmlns:w16="http://schemas.microsoft.com/office/word/2018/wordml" xmlns:w16du="http://schemas.microsoft.com/office/word/2023/wordml/word16du" xmlns:w16sdtdh="http://schemas.microsoft.com/office/word/2020/wordml/sdtdatahash" xmlns:w16se="http://schemas.microsoft.com/office/word/2015/wordml/symex" xmlns:wpg="http://schemas.microsoft.com/office/word/2010/wordprocessingGroup" xmlns:wpi="http://schemas.microsoft.com/office/word/2010/wordprocessingInk" xmlns:wne="http://schemas.microsoft.com/office/word/2006/wordml" xmlns:wps="http://schemas.microsoft.com/office/word/2010/wordprocessingShape" mc:Ignorable="w14 w15 w16se w16cid w16 w16cex w16sdtdh wp14">
+<w:hdr xmlns:wpc="http://schemas.microsoft.com/office/word/2010/wordprocessingCanvas" xmlns:cx="http://schemas.microsoft.com/office/drawing/2014/chartex" xmlns:cx1="http://schemas.microsoft.com/office/drawing/2015/9/8/chartex" xmlns:cx2="http://schemas.microsoft.com/office/drawing/2015/10/21/chartex" xmlns:cx3="http://schemas.microsoft.com/office/drawing/2016/5/9/chartex" xmlns:cx4="http://schemas.microsoft.com/office/drawing/2016/5/10/chartex" xmlns:cx5="http://schemas.microsoft.com/office/drawing/2016/5/11/chartex" xmlns:cx6="http://schemas.microsoft.com/office/drawing/2016/5/12/chartex" xmlns:cx7="http://schemas.microsoft.com/office/drawing/2016/5/13/chartex" xmlns:cx8="http://schemas.microsoft.com/office/drawing/2016/5/14/chartex" xmlns:mc="http://schemas.openxmlformats.org/markup-compatibility/2006" xmlns:aink="http://schemas.microsoft.com/office/drawing/2016/ink" xmlns:am3d="http://schemas.microsoft.com/office/drawing/2017/model3d" xmlns:o="urn:schemas-microsoft-com:office:office" xmlns:oel="http://schemas.microsoft.com/office/2019/extlst" xmlns:r="http://schemas.openxmlformats.org/officeDocument/2006/relationships" xmlns:m="http://schemas.openxmlformats.org/officeDocument/2006/math" xmlns:v="urn:schemas-microsoft-com:vml" xmlns:wp14="http://schemas.microsoft.com/office/word/2010/wordprocessingDrawing" xmlns:wp="http://schemas.openxmlformats.org/drawingml/2006/wordprocessingDrawing" xmlns:w10="urn:schemas-microsoft-com:office:word" xmlns:w="http://schemas.openxmlformats.org/wordprocessingml/2006/main" xmlns:w14="http://schemas.microsoft.com/office/word/2010/wordml" xmlns:w15="http://schemas.microsoft.com/office/word/2012/wordml" xmlns:w16cex="http://schemas.microsoft.com/office/word/2018/wordml/cex" xmlns:w16cid="http://schemas.microsoft.com/office/word/2016/wordml/cid" xmlns:w16="http://schemas.microsoft.com/office/word/2018/wordml" xmlns:w16sdtdh="http://schemas.microsoft.com/office/word/2020/wordml/sdtdatahash" xmlns:w16se="http://schemas.microsoft.com/office/word/2015/wordml/symex" xmlns:wpg="http://schemas.microsoft.com/office/word/2010/wordprocessingGroup" xmlns:wpi="http://schemas.microsoft.com/office/word/2010/wordprocessingInk" xmlns:wne="http://schemas.microsoft.com/office/word/2006/wordml" xmlns:wps="http://schemas.microsoft.com/office/word/2010/wordprocessingShape" mc:Ignorable="w14 w15 w16se w16cid w16 w16cex w16sdtdh wp14">
   <w:p>
     <w:pPr>
       <w:pStyle w:val="Header"/>
@@ -6616,7 +7699,7 @@
 </file>
 
 <file path=word/header2.xml><?xml version="1.0" encoding="utf-8"?>
-<w:hdr xmlns:wpc="http://schemas.microsoft.com/office/word/2010/wordprocessingCanvas" xmlns:cx="http://schemas.microsoft.com/office/drawing/2014/chartex" xmlns:cx1="http://schemas.microsoft.com/office/drawing/2015/9/8/chartex" xmlns:cx2="http://schemas.microsoft.com/office/drawing/2015/10/21/chartex" xmlns:cx3="http://schemas.microsoft.com/office/drawing/2016/5/9/chartex" xmlns:cx4="http://schemas.microsoft.com/office/drawing/2016/5/10/chartex" xmlns:cx5="http://schemas.microsoft.com/office/drawing/2016/5/11/chartex" xmlns:cx6="http://schemas.microsoft.com/office/drawing/2016/5/12/chartex" xmlns:cx7="http://schemas.microsoft.com/office/drawing/2016/5/13/chartex" xmlns:cx8="http://schemas.microsoft.com/office/drawing/2016/5/14/chartex" xmlns:mc="http://schemas.openxmlformats.org/markup-compatibility/2006" xmlns:aink="http://schemas.microsoft.com/office/drawing/2016/ink" xmlns:am3d="http://schemas.microsoft.com/office/drawing/2017/model3d" xmlns:o="urn:schemas-microsoft-com:office:office" xmlns:oel="http://schemas.microsoft.com/office/2019/extlst" xmlns:r="http://schemas.openxmlformats.org/officeDocument/2006/relationships" xmlns:m="http://schemas.openxmlformats.org/officeDocument/2006/math" xmlns:v="urn:schemas-microsoft-com:vml" xmlns:wp14="http://schemas.microsoft.com/office/word/2010/wordprocessingDrawing" xmlns:wp="http://schemas.openxmlformats.org/drawingml/2006/wordprocessingDrawing" xmlns:w10="urn:schemas-microsoft-com:office:word" xmlns:w="http://schemas.openxmlformats.org/wordprocessingml/2006/main" xmlns:w14="http://schemas.microsoft.com/office/word/2010/wordml" xmlns:w15="http://schemas.microsoft.com/office/word/2012/wordml" xmlns:w16cex="http://schemas.microsoft.com/office/word/2018/wordml/cex" xmlns:w16cid="http://schemas.microsoft.com/office/word/2016/wordml/cid" xmlns:w16="http://schemas.microsoft.com/office/word/2018/wordml" xmlns:w16du="http://schemas.microsoft.com/office/word/2023/wordml/word16du" xmlns:w16sdtdh="http://schemas.microsoft.com/office/word/2020/wordml/sdtdatahash" xmlns:w16se="http://schemas.microsoft.com/office/word/2015/wordml/symex" xmlns:wpg="http://schemas.microsoft.com/office/word/2010/wordprocessingGroup" xmlns:wpi="http://schemas.microsoft.com/office/word/2010/wordprocessingInk" xmlns:wne="http://schemas.microsoft.com/office/word/2006/wordml" xmlns:wps="http://schemas.microsoft.com/office/word/2010/wordprocessingShape" mc:Ignorable="w14 w15 w16se w16cid w16 w16cex w16sdtdh wp14">
+<w:hdr xmlns:wpc="http://schemas.microsoft.com/office/word/2010/wordprocessingCanvas" xmlns:cx="http://schemas.microsoft.com/office/drawing/2014/chartex" xmlns:cx1="http://schemas.microsoft.com/office/drawing/2015/9/8/chartex" xmlns:cx2="http://schemas.microsoft.com/office/drawing/2015/10/21/chartex" xmlns:cx3="http://schemas.microsoft.com/office/drawing/2016/5/9/chartex" xmlns:cx4="http://schemas.microsoft.com/office/drawing/2016/5/10/chartex" xmlns:cx5="http://schemas.microsoft.com/office/drawing/2016/5/11/chartex" xmlns:cx6="http://schemas.microsoft.com/office/drawing/2016/5/12/chartex" xmlns:cx7="http://schemas.microsoft.com/office/drawing/2016/5/13/chartex" xmlns:cx8="http://schemas.microsoft.com/office/drawing/2016/5/14/chartex" xmlns:mc="http://schemas.openxmlformats.org/markup-compatibility/2006" xmlns:aink="http://schemas.microsoft.com/office/drawing/2016/ink" xmlns:am3d="http://schemas.microsoft.com/office/drawing/2017/model3d" xmlns:o="urn:schemas-microsoft-com:office:office" xmlns:oel="http://schemas.microsoft.com/office/2019/extlst" xmlns:r="http://schemas.openxmlformats.org/officeDocument/2006/relationships" xmlns:m="http://schemas.openxmlformats.org/officeDocument/2006/math" xmlns:v="urn:schemas-microsoft-com:vml" xmlns:wp14="http://schemas.microsoft.com/office/word/2010/wordprocessingDrawing" xmlns:wp="http://schemas.openxmlformats.org/drawingml/2006/wordprocessingDrawing" xmlns:w10="urn:schemas-microsoft-com:office:word" xmlns:w="http://schemas.openxmlformats.org/wordprocessingml/2006/main" xmlns:w14="http://schemas.microsoft.com/office/word/2010/wordml" xmlns:w15="http://schemas.microsoft.com/office/word/2012/wordml" xmlns:w16cex="http://schemas.microsoft.com/office/word/2018/wordml/cex" xmlns:w16cid="http://schemas.microsoft.com/office/word/2016/wordml/cid" xmlns:w16="http://schemas.microsoft.com/office/word/2018/wordml" xmlns:w16sdtdh="http://schemas.microsoft.com/office/word/2020/wordml/sdtdatahash" xmlns:w16se="http://schemas.microsoft.com/office/word/2015/wordml/symex" xmlns:wpg="http://schemas.microsoft.com/office/word/2010/wordprocessingGroup" xmlns:wpi="http://schemas.microsoft.com/office/word/2010/wordprocessingInk" xmlns:wne="http://schemas.microsoft.com/office/word/2006/wordml" xmlns:wps="http://schemas.microsoft.com/office/word/2010/wordprocessingShape" mc:Ignorable="w14 w15 w16se w16cid w16 w16cex w16sdtdh wp14">
   <w:p>
     <w:pPr>
       <w:pStyle w:val="Header"/>
@@ -6626,7 +7709,7 @@
 </file>
 
 <file path=word/header3.xml><?xml version="1.0" encoding="utf-8"?>
-<w:hdr xmlns:wpc="http://schemas.microsoft.com/office/word/2010/wordprocessingCanvas" xmlns:cx="http://schemas.microsoft.com/office/drawing/2014/chartex" xmlns:cx1="http://schemas.microsoft.com/office/drawing/2015/9/8/chartex" xmlns:cx2="http://schemas.microsoft.com/office/drawing/2015/10/21/chartex" xmlns:cx3="http://schemas.microsoft.com/office/drawing/2016/5/9/chartex" xmlns:cx4="http://schemas.microsoft.com/office/drawing/2016/5/10/chartex" xmlns:cx5="http://schemas.microsoft.com/office/drawing/2016/5/11/chartex" xmlns:cx6="http://schemas.microsoft.com/office/drawing/2016/5/12/chartex" xmlns:cx7="http://schemas.microsoft.com/office/drawing/2016/5/13/chartex" xmlns:cx8="http://schemas.microsoft.com/office/drawing/2016/5/14/chartex" xmlns:mc="http://schemas.openxmlformats.org/markup-compatibility/2006" xmlns:aink="http://schemas.microsoft.com/office/drawing/2016/ink" xmlns:am3d="http://schemas.microsoft.com/office/drawing/2017/model3d" xmlns:o="urn:schemas-microsoft-com:office:office" xmlns:oel="http://schemas.microsoft.com/office/2019/extlst" xmlns:r="http://schemas.openxmlformats.org/officeDocument/2006/relationships" xmlns:m="http://schemas.openxmlformats.org/officeDocument/2006/math" xmlns:v="urn:schemas-microsoft-com:vml" xmlns:wp14="http://schemas.microsoft.com/office/word/2010/wordprocessingDrawing" xmlns:wp="http://schemas.openxmlformats.org/drawingml/2006/wordprocessingDrawing" xmlns:w10="urn:schemas-microsoft-com:office:word" xmlns:w="http://schemas.openxmlformats.org/wordprocessingml/2006/main" xmlns:w14="http://schemas.microsoft.com/office/word/2010/wordml" xmlns:w15="http://schemas.microsoft.com/office/word/2012/wordml" xmlns:w16cex="http://schemas.microsoft.com/office/word/2018/wordml/cex" xmlns:w16cid="http://schemas.microsoft.com/office/word/2016/wordml/cid" xmlns:w16="http://schemas.microsoft.com/office/word/2018/wordml" xmlns:w16du="http://schemas.microsoft.com/office/word/2023/wordml/word16du" xmlns:w16sdtdh="http://schemas.microsoft.com/office/word/2020/wordml/sdtdatahash" xmlns:w16se="http://schemas.microsoft.com/office/word/2015/wordml/symex" xmlns:wpg="http://schemas.microsoft.com/office/word/2010/wordprocessingGroup" xmlns:wpi="http://schemas.microsoft.com/office/word/2010/wordprocessingInk" xmlns:wne="http://schemas.microsoft.com/office/word/2006/wordml" xmlns:wps="http://schemas.microsoft.com/office/word/2010/wordprocessingShape" mc:Ignorable="w14 w15 w16se w16cid w16 w16cex w16sdtdh wp14">
+<w:hdr xmlns:wpc="http://schemas.microsoft.com/office/word/2010/wordprocessingCanvas" xmlns:cx="http://schemas.microsoft.com/office/drawing/2014/chartex" xmlns:cx1="http://schemas.microsoft.com/office/drawing/2015/9/8/chartex" xmlns:cx2="http://schemas.microsoft.com/office/drawing/2015/10/21/chartex" xmlns:cx3="http://schemas.microsoft.com/office/drawing/2016/5/9/chartex" xmlns:cx4="http://schemas.microsoft.com/office/drawing/2016/5/10/chartex" xmlns:cx5="http://schemas.microsoft.com/office/drawing/2016/5/11/chartex" xmlns:cx6="http://schemas.microsoft.com/office/drawing/2016/5/12/chartex" xmlns:cx7="http://schemas.microsoft.com/office/drawing/2016/5/13/chartex" xmlns:cx8="http://schemas.microsoft.com/office/drawing/2016/5/14/chartex" xmlns:mc="http://schemas.openxmlformats.org/markup-compatibility/2006" xmlns:aink="http://schemas.microsoft.com/office/drawing/2016/ink" xmlns:am3d="http://schemas.microsoft.com/office/drawing/2017/model3d" xmlns:o="urn:schemas-microsoft-com:office:office" xmlns:oel="http://schemas.microsoft.com/office/2019/extlst" xmlns:r="http://schemas.openxmlformats.org/officeDocument/2006/relationships" xmlns:m="http://schemas.openxmlformats.org/officeDocument/2006/math" xmlns:v="urn:schemas-microsoft-com:vml" xmlns:wp14="http://schemas.microsoft.com/office/word/2010/wordprocessingDrawing" xmlns:wp="http://schemas.openxmlformats.org/drawingml/2006/wordprocessingDrawing" xmlns:w10="urn:schemas-microsoft-com:office:word" xmlns:w="http://schemas.openxmlformats.org/wordprocessingml/2006/main" xmlns:w14="http://schemas.microsoft.com/office/word/2010/wordml" xmlns:w15="http://schemas.microsoft.com/office/word/2012/wordml" xmlns:w16cex="http://schemas.microsoft.com/office/word/2018/wordml/cex" xmlns:w16cid="http://schemas.microsoft.com/office/word/2016/wordml/cid" xmlns:w16="http://schemas.microsoft.com/office/word/2018/wordml" xmlns:w16sdtdh="http://schemas.microsoft.com/office/word/2020/wordml/sdtdatahash" xmlns:w16se="http://schemas.microsoft.com/office/word/2015/wordml/symex" xmlns:wpg="http://schemas.microsoft.com/office/word/2010/wordprocessingGroup" xmlns:wpi="http://schemas.microsoft.com/office/word/2010/wordprocessingInk" xmlns:wne="http://schemas.microsoft.com/office/word/2006/wordml" xmlns:wps="http://schemas.microsoft.com/office/word/2010/wordprocessingShape" mc:Ignorable="w14 w15 w16se w16cid w16 w16cex w16sdtdh wp14">
   <w:p>
     <w:pPr>
       <w:pStyle w:val="Header"/>
@@ -6636,7 +7719,7 @@
 </file>
 
 <file path=word/numbering.xml><?xml version="1.0" encoding="utf-8"?>
-<w:numbering xmlns:wpc="http://schemas.microsoft.com/office/word/2010/wordprocessingCanvas" xmlns:cx="http://schemas.microsoft.com/office/drawing/2014/chartex" xmlns:cx1="http://schemas.microsoft.com/office/drawing/2015/9/8/chartex" xmlns:cx2="http://schemas.microsoft.com/office/drawing/2015/10/21/chartex" xmlns:cx3="http://schemas.microsoft.com/office/drawing/2016/5/9/chartex" xmlns:cx4="http://schemas.microsoft.com/office/drawing/2016/5/10/chartex" xmlns:cx5="http://schemas.microsoft.com/office/drawing/2016/5/11/chartex" xmlns:cx6="http://schemas.microsoft.com/office/drawing/2016/5/12/chartex" xmlns:cx7="http://schemas.microsoft.com/office/drawing/2016/5/13/chartex" xmlns:cx8="http://schemas.microsoft.com/office/drawing/2016/5/14/chartex" xmlns:mc="http://schemas.openxmlformats.org/markup-compatibility/2006" xmlns:aink="http://schemas.microsoft.com/office/drawing/2016/ink" xmlns:am3d="http://schemas.microsoft.com/office/drawing/2017/model3d" xmlns:o="urn:schemas-microsoft-com:office:office" xmlns:oel="http://schemas.microsoft.com/office/2019/extlst" xmlns:r="http://schemas.openxmlformats.org/officeDocument/2006/relationships" xmlns:m="http://schemas.openxmlformats.org/officeDocument/2006/math" xmlns:v="urn:schemas-microsoft-com:vml" xmlns:wp14="http://schemas.microsoft.com/office/word/2010/wordprocessingDrawing" xmlns:wp="http://schemas.openxmlformats.org/drawingml/2006/wordprocessingDrawing" xmlns:w10="urn:schemas-microsoft-com:office:word" xmlns:w="http://schemas.openxmlformats.org/wordprocessingml/2006/main" xmlns:w14="http://schemas.microsoft.com/office/word/2010/wordml" xmlns:w15="http://schemas.microsoft.com/office/word/2012/wordml" xmlns:w16cex="http://schemas.microsoft.com/office/word/2018/wordml/cex" xmlns:w16cid="http://schemas.microsoft.com/office/word/2016/wordml/cid" xmlns:w16="http://schemas.microsoft.com/office/word/2018/wordml" xmlns:w16du="http://schemas.microsoft.com/office/word/2023/wordml/word16du" xmlns:w16sdtdh="http://schemas.microsoft.com/office/word/2020/wordml/sdtdatahash" xmlns:w16se="http://schemas.microsoft.com/office/word/2015/wordml/symex" xmlns:wpg="http://schemas.microsoft.com/office/word/2010/wordprocessingGroup" xmlns:wpi="http://schemas.microsoft.com/office/word/2010/wordprocessingInk" xmlns:wne="http://schemas.microsoft.com/office/word/2006/wordml" xmlns:wps="http://schemas.microsoft.com/office/word/2010/wordprocessingShape" mc:Ignorable="w14 w15 w16se w16cid w16 w16cex w16sdtdh wp14">
+<w:numbering xmlns:wpc="http://schemas.microsoft.com/office/word/2010/wordprocessingCanvas" xmlns:cx="http://schemas.microsoft.com/office/drawing/2014/chartex" xmlns:cx1="http://schemas.microsoft.com/office/drawing/2015/9/8/chartex" xmlns:cx2="http://schemas.microsoft.com/office/drawing/2015/10/21/chartex" xmlns:cx3="http://schemas.microsoft.com/office/drawing/2016/5/9/chartex" xmlns:cx4="http://schemas.microsoft.com/office/drawing/2016/5/10/chartex" xmlns:cx5="http://schemas.microsoft.com/office/drawing/2016/5/11/chartex" xmlns:cx6="http://schemas.microsoft.com/office/drawing/2016/5/12/chartex" xmlns:cx7="http://schemas.microsoft.com/office/drawing/2016/5/13/chartex" xmlns:cx8="http://schemas.microsoft.com/office/drawing/2016/5/14/chartex" xmlns:mc="http://schemas.openxmlformats.org/markup-compatibility/2006" xmlns:aink="http://schemas.microsoft.com/office/drawing/2016/ink" xmlns:am3d="http://schemas.microsoft.com/office/drawing/2017/model3d" xmlns:o="urn:schemas-microsoft-com:office:office" xmlns:oel="http://schemas.microsoft.com/office/2019/extlst" xmlns:r="http://schemas.openxmlformats.org/officeDocument/2006/relationships" xmlns:m="http://schemas.openxmlformats.org/officeDocument/2006/math" xmlns:v="urn:schemas-microsoft-com:vml" xmlns:wp14="http://schemas.microsoft.com/office/word/2010/wordprocessingDrawing" xmlns:wp="http://schemas.openxmlformats.org/drawingml/2006/wordprocessingDrawing" xmlns:w10="urn:schemas-microsoft-com:office:word" xmlns:w="http://schemas.openxmlformats.org/wordprocessingml/2006/main" xmlns:w14="http://schemas.microsoft.com/office/word/2010/wordml" xmlns:w15="http://schemas.microsoft.com/office/word/2012/wordml" xmlns:w16cex="http://schemas.microsoft.com/office/word/2018/wordml/cex" xmlns:w16cid="http://schemas.microsoft.com/office/word/2016/wordml/cid" xmlns:w16="http://schemas.microsoft.com/office/word/2018/wordml" xmlns:w16sdtdh="http://schemas.microsoft.com/office/word/2020/wordml/sdtdatahash" xmlns:w16se="http://schemas.microsoft.com/office/word/2015/wordml/symex" xmlns:wpg="http://schemas.microsoft.com/office/word/2010/wordprocessingGroup" xmlns:wpi="http://schemas.microsoft.com/office/word/2010/wordprocessingInk" xmlns:wne="http://schemas.microsoft.com/office/word/2006/wordml" xmlns:wps="http://schemas.microsoft.com/office/word/2010/wordprocessingShape" mc:Ignorable="w14 w15 w16se w16cid w16 w16cex w16sdtdh wp14">
   <w:abstractNum w:abstractNumId="0" w15:restartNumberingAfterBreak="0">
     <w:nsid w:val="0BE57A45"/>
     <w:multiLevelType w:val="multilevel"/>
@@ -7345,6 +8428,95 @@
       </w:rPr>
     </w:lvl>
   </w:abstractNum>
+  <w:abstractNum w:abstractNumId="5" w15:restartNumberingAfterBreak="0">
+    <w:nsid w:val="724C193D"/>
+    <w:multiLevelType w:val="hybridMultilevel"/>
+    <w:tmpl w:val="97681522"/>
+    <w:lvl w:ilvl="0" w:tplc="0409000F">
+      <w:start w:val="1"/>
+      <w:numFmt w:val="decimal"/>
+      <w:lvlText w:val="%1."/>
+      <w:lvlJc w:val="left"/>
+      <w:pPr>
+        <w:ind w:left="720" w:hanging="360"/>
+      </w:pPr>
+      <w:rPr>
+        <w:rFonts w:hint="default"/>
+      </w:rPr>
+    </w:lvl>
+    <w:lvl w:ilvl="1" w:tplc="04090019" w:tentative="1">
+      <w:start w:val="1"/>
+      <w:numFmt w:val="lowerLetter"/>
+      <w:lvlText w:val="%2."/>
+      <w:lvlJc w:val="left"/>
+      <w:pPr>
+        <w:ind w:left="1440" w:hanging="360"/>
+      </w:pPr>
+    </w:lvl>
+    <w:lvl w:ilvl="2" w:tplc="0409001B" w:tentative="1">
+      <w:start w:val="1"/>
+      <w:numFmt w:val="lowerRoman"/>
+      <w:lvlText w:val="%3."/>
+      <w:lvlJc w:val="right"/>
+      <w:pPr>
+        <w:ind w:left="2160" w:hanging="180"/>
+      </w:pPr>
+    </w:lvl>
+    <w:lvl w:ilvl="3" w:tplc="0409000F" w:tentative="1">
+      <w:start w:val="1"/>
+      <w:numFmt w:val="decimal"/>
+      <w:lvlText w:val="%4."/>
+      <w:lvlJc w:val="left"/>
+      <w:pPr>
+        <w:ind w:left="2880" w:hanging="360"/>
+      </w:pPr>
+    </w:lvl>
+    <w:lvl w:ilvl="4" w:tplc="04090019" w:tentative="1">
+      <w:start w:val="1"/>
+      <w:numFmt w:val="lowerLetter"/>
+      <w:lvlText w:val="%5."/>
+      <w:lvlJc w:val="left"/>
+      <w:pPr>
+        <w:ind w:left="3600" w:hanging="360"/>
+      </w:pPr>
+    </w:lvl>
+    <w:lvl w:ilvl="5" w:tplc="0409001B" w:tentative="1">
+      <w:start w:val="1"/>
+      <w:numFmt w:val="lowerRoman"/>
+      <w:lvlText w:val="%6."/>
+      <w:lvlJc w:val="right"/>
+      <w:pPr>
+        <w:ind w:left="4320" w:hanging="180"/>
+      </w:pPr>
+    </w:lvl>
+    <w:lvl w:ilvl="6" w:tplc="0409000F" w:tentative="1">
+      <w:start w:val="1"/>
+      <w:numFmt w:val="decimal"/>
+      <w:lvlText w:val="%7."/>
+      <w:lvlJc w:val="left"/>
+      <w:pPr>
+        <w:ind w:left="5040" w:hanging="360"/>
+      </w:pPr>
+    </w:lvl>
+    <w:lvl w:ilvl="7" w:tplc="04090019" w:tentative="1">
+      <w:start w:val="1"/>
+      <w:numFmt w:val="lowerLetter"/>
+      <w:lvlText w:val="%8."/>
+      <w:lvlJc w:val="left"/>
+      <w:pPr>
+        <w:ind w:left="5760" w:hanging="360"/>
+      </w:pPr>
+    </w:lvl>
+    <w:lvl w:ilvl="8" w:tplc="0409001B" w:tentative="1">
+      <w:start w:val="1"/>
+      <w:numFmt w:val="lowerRoman"/>
+      <w:lvlText w:val="%9."/>
+      <w:lvlJc w:val="right"/>
+      <w:pPr>
+        <w:ind w:left="6480" w:hanging="180"/>
+      </w:pPr>
+    </w:lvl>
+  </w:abstractNum>
   <w:num w:numId="1" w16cid:durableId="325984840">
     <w:abstractNumId w:val="1"/>
   </w:num>
@@ -7359,6 +8531,9 @@
   </w:num>
   <w:num w:numId="5" w16cid:durableId="739714748">
     <w:abstractNumId w:val="3"/>
+  </w:num>
+  <w:num w:numId="6" w16cid:durableId="1818717116">
+    <w:abstractNumId w:val="5"/>
   </w:num>
 </w:numbering>
 </file>
@@ -7842,7 +9017,6 @@
   <w:style w:type="character" w:default="1" w:styleId="DefaultParagraphFont">
     <w:name w:val="Default Paragraph Font"/>
     <w:uiPriority w:val="1"/>
-    <w:semiHidden/>
     <w:unhideWhenUsed/>
   </w:style>
   <w:style w:type="table" w:default="1" w:styleId="TableNormal">
@@ -8082,6 +9256,32 @@
     <w:semiHidden/>
     <w:unhideWhenUsed/>
     <w:rsid w:val="0000653F"/>
+  </w:style>
+  <w:style w:type="paragraph" w:styleId="ListParagraph">
+    <w:name w:val="List Paragraph"/>
+    <w:basedOn w:val="Normal"/>
+    <w:uiPriority w:val="34"/>
+    <w:qFormat/>
+    <w:rsid w:val="007D3BC2"/>
+    <w:pPr>
+      <w:ind w:left="720"/>
+      <w:contextualSpacing/>
+    </w:pPr>
+  </w:style>
+  <w:style w:type="paragraph" w:styleId="NormalWeb">
+    <w:name w:val="Normal (Web)"/>
+    <w:basedOn w:val="Normal"/>
+    <w:uiPriority w:val="99"/>
+    <w:semiHidden/>
+    <w:unhideWhenUsed/>
+    <w:rsid w:val="007D3BC2"/>
+    <w:pPr>
+      <w:spacing w:before="100" w:beforeAutospacing="1" w:after="100" w:afterAutospacing="1"/>
+    </w:pPr>
+    <w:rPr>
+      <w:rFonts w:ascii="Times New Roman" w:eastAsia="Times New Roman" w:hAnsi="Times New Roman" w:cs="Times New Roman"/>
+      <w:lang w:val="en-CH" w:eastAsia="zh-CN"/>
+    </w:rPr>
   </w:style>
 </w:styles>
 </file>

</xml_diff>

<commit_message>
04_njtrees: Moved running MAFFT locally to appendix in handout
</commit_message>
<xml_diff>
--- a/04_njtrees/exercises/trees_exercises.docx
+++ b/04_njtrees/exercises/trees_exercises.docx
@@ -5220,6 +5220,16 @@
           <w:lang w:val="en-US"/>
         </w:rPr>
       </w:pPr>
+    </w:p>
+    <w:p>
+      <w:pPr>
+        <w:pStyle w:val="Normal1"/>
+        <w:jc w:val="both"/>
+        <w:rPr>
+          <w:sz w:val="20"/>
+          <w:lang w:val="en-US"/>
+        </w:rPr>
+      </w:pPr>
       <w:r>
         <w:rPr>
           <w:sz w:val="20"/>
@@ -5264,7 +5274,21 @@
           <w:sz w:val="20"/>
           <w:lang w:val="en-US"/>
         </w:rPr>
-        <w:t xml:space="preserve"> is not working, follow the instructions on page 8: “Running MAFFT </w:t>
+        <w:t xml:space="preserve"> is not working, follow the instructions </w:t>
+      </w:r>
+      <w:r>
+        <w:rPr>
+          <w:sz w:val="20"/>
+          <w:lang w:val="en-US"/>
+        </w:rPr>
+        <w:t xml:space="preserve">in the Appendix </w:t>
+      </w:r>
+      <w:r>
+        <w:rPr>
+          <w:sz w:val="20"/>
+          <w:lang w:val="en-US"/>
+        </w:rPr>
+        <w:t xml:space="preserve">on page 8: “Running MAFFT </w:t>
       </w:r>
       <w:r>
         <w:rPr>
@@ -6527,17 +6551,45 @@
       <w:pPr>
         <w:pStyle w:val="Normal1"/>
         <w:rPr>
-          <w:lang w:val="en-US"/>
-        </w:rPr>
-      </w:pPr>
-      <w:r>
-        <w:rPr>
           <w:b/>
-          <w:sz w:val="20"/>
+          <w:sz w:val="24"/>
+          <w:lang w:val="en-US"/>
+        </w:rPr>
+      </w:pPr>
+      <w:r>
+        <w:rPr>
+          <w:b/>
+          <w:sz w:val="24"/>
           <w:lang w:val="en-US"/>
         </w:rPr>
         <w:lastRenderedPageBreak/>
-        <w:t xml:space="preserve">Exercise 3: Running MAFFT </w:t>
+        <w:t>Appendix</w:t>
+      </w:r>
+    </w:p>
+    <w:p>
+      <w:pPr>
+        <w:pStyle w:val="Normal1"/>
+        <w:rPr>
+          <w:b/>
+          <w:sz w:val="24"/>
+          <w:lang w:val="en-US"/>
+        </w:rPr>
+      </w:pPr>
+    </w:p>
+    <w:p>
+      <w:pPr>
+        <w:pStyle w:val="Normal1"/>
+        <w:rPr>
+          <w:lang w:val="en-US"/>
+        </w:rPr>
+      </w:pPr>
+      <w:r>
+        <w:rPr>
+          <w:b/>
+          <w:sz w:val="20"/>
+          <w:lang w:val="en-US"/>
+        </w:rPr>
+        <w:t xml:space="preserve">Running MAFFT </w:t>
       </w:r>
       <w:r>
         <w:rPr>
@@ -6911,18 +6963,8 @@
           <w:sz w:val="20"/>
           <w:szCs w:val="20"/>
         </w:rPr>
-        <w:t xml:space="preserve"> activate ~/Documents/py39_</w:t>
-      </w:r>
-      <w:proofErr w:type="gramStart"/>
-      <w:r>
-        <w:rPr>
-          <w:rFonts w:ascii="Consolas" w:hAnsi="Consolas" w:cs="Consolas"/>
-          <w:sz w:val="20"/>
-          <w:szCs w:val="20"/>
-        </w:rPr>
-        <w:t>envs</w:t>
-      </w:r>
-      <w:proofErr w:type="gramEnd"/>
+        <w:t xml:space="preserve"> activate ~/Documents/py39_envs</w:t>
+      </w:r>
     </w:p>
     <w:p>
       <w:pPr>
@@ -7286,6 +7328,7 @@
         <w:t>Make sure to adjust the filenames (</w:t>
       </w:r>
       <w:proofErr w:type="spellStart"/>
+      <w:proofErr w:type="gramStart"/>
       <w:r>
         <w:rPr>
           <w:rFonts w:ascii="Consolas" w:hAnsi="Consolas" w:cs="Consolas"/>
@@ -7295,6 +7338,7 @@
         <w:t>input.fa</w:t>
       </w:r>
       <w:proofErr w:type="spellEnd"/>
+      <w:proofErr w:type="gramEnd"/>
       <w:r>
         <w:rPr>
           <w:rFonts w:ascii="Arial" w:hAnsi="Arial" w:cs="Arial"/>
@@ -7496,16 +7540,6 @@
         </w:rPr>
         <w:t xml:space="preserve"> page 6.</w:t>
       </w:r>
-    </w:p>
-    <w:p>
-      <w:pPr>
-        <w:jc w:val="both"/>
-        <w:rPr>
-          <w:rFonts w:ascii="Arial" w:hAnsi="Arial" w:cs="Arial"/>
-          <w:sz w:val="20"/>
-          <w:szCs w:val="20"/>
-        </w:rPr>
-      </w:pPr>
     </w:p>
     <w:sectPr>
       <w:headerReference w:type="even" r:id="rId17"/>
@@ -9017,6 +9051,7 @@
   <w:style w:type="character" w:default="1" w:styleId="DefaultParagraphFont">
     <w:name w:val="Default Paragraph Font"/>
     <w:uiPriority w:val="1"/>
+    <w:semiHidden/>
     <w:unhideWhenUsed/>
   </w:style>
   <w:style w:type="table" w:default="1" w:styleId="TableNormal">

</xml_diff>